<commit_message>
minor changes in Methods
</commit_message>
<xml_diff>
--- a/ms/Submission/NatureCommunications/Miguel_etal_MainMS.docx
+++ b/ms/Submission/NatureCommunications/Miguel_etal_MainMS.docx
@@ -1844,8 +1844,6 @@
         </w:rPr>
         <w:t>Data extraction</w:t>
       </w:r>
-      <w:bookmarkStart w:id="3" w:name="_GoBack"/>
-      <w:bookmarkEnd w:id="3"/>
     </w:p>
     <w:p>
       <w:pPr>
@@ -1870,7 +1868,7 @@
         <w:lastRenderedPageBreak/>
         <w:t xml:space="preserve">The specific restoration practice described in each study was recorded and subsequently classified as active or passive restoration. Passive restoration refers to the natural regeneration of degraded ecosystems </w:t>
       </w:r>
-      <w:bookmarkStart w:id="4" w:name="_Hlk8830789"/>
+      <w:bookmarkStart w:id="3" w:name="_Hlk8830789"/>
       <w:r>
         <w:rPr>
           <w:rFonts w:ascii="Times New Roman" w:hAnsi="Times New Roman"/>
@@ -1880,38 +1878,38 @@
         </w:rPr>
         <w:t>with minimal to no human interventions such as the cessation of disturbance by installing fences to terminate grazing locally</w:t>
       </w:r>
+      <w:bookmarkEnd w:id="3"/>
+      <w:r>
+        <w:rPr>
+          <w:rFonts w:ascii="Times New Roman" w:hAnsi="Times New Roman"/>
+          <w:noProof/>
+          <w:sz w:val="24"/>
+          <w:szCs w:val="24"/>
+          <w:vertAlign w:val="superscript"/>
+          <w:lang w:val="en-US"/>
+        </w:rPr>
+        <w:t>9,27</w:t>
+      </w:r>
+      <w:r>
+        <w:rPr>
+          <w:rFonts w:ascii="Times New Roman" w:hAnsi="Times New Roman"/>
+          <w:sz w:val="24"/>
+          <w:szCs w:val="24"/>
+          <w:lang w:val="en-US"/>
+        </w:rPr>
+        <w:t xml:space="preserve">. Active restoration strategies were always direct human </w:t>
+      </w:r>
+      <w:bookmarkStart w:id="4" w:name="_Hlk8830552"/>
+      <w:r>
+        <w:rPr>
+          <w:rFonts w:ascii="Times New Roman" w:hAnsi="Times New Roman"/>
+          <w:sz w:val="24"/>
+          <w:szCs w:val="24"/>
+          <w:lang w:val="en-US"/>
+        </w:rPr>
+        <w:t>interventions on ecosystems to assist and accelerate their restoration</w:t>
+      </w:r>
       <w:bookmarkEnd w:id="4"/>
-      <w:r>
-        <w:rPr>
-          <w:rFonts w:ascii="Times New Roman" w:hAnsi="Times New Roman"/>
-          <w:noProof/>
-          <w:sz w:val="24"/>
-          <w:szCs w:val="24"/>
-          <w:vertAlign w:val="superscript"/>
-          <w:lang w:val="en-US"/>
-        </w:rPr>
-        <w:t>9,27</w:t>
-      </w:r>
-      <w:r>
-        <w:rPr>
-          <w:rFonts w:ascii="Times New Roman" w:hAnsi="Times New Roman"/>
-          <w:sz w:val="24"/>
-          <w:szCs w:val="24"/>
-          <w:lang w:val="en-US"/>
-        </w:rPr>
-        <w:t xml:space="preserve">. Active restoration strategies were always direct human </w:t>
-      </w:r>
-      <w:bookmarkStart w:id="5" w:name="_Hlk8830552"/>
-      <w:r>
-        <w:rPr>
-          <w:rFonts w:ascii="Times New Roman" w:hAnsi="Times New Roman"/>
-          <w:sz w:val="24"/>
-          <w:szCs w:val="24"/>
-          <w:lang w:val="en-US"/>
-        </w:rPr>
-        <w:t>interventions on ecosystems to assist and accelerate their restoration</w:t>
-      </w:r>
-      <w:bookmarkEnd w:id="5"/>
       <w:r>
         <w:rPr>
           <w:rFonts w:ascii="Times New Roman" w:hAnsi="Times New Roman"/>
@@ -2703,7 +2701,7 @@
       </w:r>
       <w:r>
         <w:rPr>
-          <w:rFonts w:ascii="TimesNewRomanPSMT" w:hAnsi="TimesNewRomanPSMT" w:cs="TimesNewRomanPSMT"/>
+          <w:rFonts w:ascii="Times New Roman" w:hAnsi="Times New Roman"/>
           <w:sz w:val="24"/>
           <w:szCs w:val="24"/>
           <w:lang w:val="en-US"/>
@@ -2712,7 +2710,7 @@
       </w:r>
       <w:r>
         <w:rPr>
-          <w:rFonts w:ascii="TimesNewRomanPSMT" w:hAnsi="TimesNewRomanPSMT" w:cs="TimesNewRomanPSMT"/>
+          <w:rFonts w:ascii="Times New Roman" w:hAnsi="Times New Roman"/>
           <w:sz w:val="24"/>
           <w:szCs w:val="24"/>
           <w:lang w:val="en-US"/>
@@ -2721,16 +2719,43 @@
       </w:r>
       <w:r>
         <w:rPr>
-          <w:rFonts w:ascii="TimesNewRomanPSMT" w:hAnsi="TimesNewRomanPSMT" w:cs="TimesNewRomanPSMT"/>
-          <w:sz w:val="24"/>
-          <w:szCs w:val="24"/>
-          <w:lang w:val="en-US"/>
-        </w:rPr>
-        <w:t xml:space="preserve"> t-test with mu = 0. </w:t>
-      </w:r>
-      <w:r>
-        <w:rPr>
-          <w:rFonts w:ascii="TimesNewRomanPSMT" w:hAnsi="TimesNewRomanPSMT" w:cs="TimesNewRomanPSMT"/>
+          <w:rFonts w:ascii="Times New Roman" w:hAnsi="Times New Roman"/>
+          <w:sz w:val="24"/>
+          <w:szCs w:val="24"/>
+          <w:lang w:val="en-US"/>
+        </w:rPr>
+        <w:t xml:space="preserve"> </w:t>
+      </w:r>
+      <w:r>
+        <w:rPr>
+          <w:rFonts w:ascii="Times New Roman" w:hAnsi="Times New Roman"/>
+          <w:sz w:val="24"/>
+          <w:szCs w:val="24"/>
+          <w:lang w:val="en-US"/>
+        </w:rPr>
+        <w:t xml:space="preserve">t-test </w:t>
+      </w:r>
+      <w:r>
+        <w:rPr>
+          <w:rFonts w:ascii="Times New Roman" w:hAnsi="Times New Roman"/>
+          <w:sz w:val="24"/>
+          <w:szCs w:val="24"/>
+          <w:lang w:val="en-US"/>
+        </w:rPr>
+        <w:t>against a value of</w:t>
+      </w:r>
+      <w:r>
+        <w:rPr>
+          <w:rFonts w:ascii="Times New Roman" w:hAnsi="Times New Roman"/>
+          <w:sz w:val="24"/>
+          <w:szCs w:val="24"/>
+          <w:lang w:val="en-US"/>
+        </w:rPr>
+        <w:t xml:space="preserve"> 0. </w:t>
+      </w:r>
+      <w:r>
+        <w:rPr>
+          <w:rFonts w:ascii="Times New Roman" w:hAnsi="Times New Roman"/>
           <w:sz w:val="24"/>
           <w:szCs w:val="24"/>
           <w:lang w:val="en-US"/>
@@ -2785,7 +2810,6 @@
       <w:r>
         <w:rPr>
           <w:rFonts w:ascii="Times New Roman" w:hAnsi="Times New Roman"/>
-          <w:noProof/>
           <w:sz w:val="24"/>
           <w:szCs w:val="24"/>
           <w:vertAlign w:val="superscript"/>
@@ -2796,7 +2820,6 @@
       <w:r>
         <w:rPr>
           <w:rFonts w:ascii="Times New Roman" w:hAnsi="Times New Roman"/>
-          <w:noProof/>
           <w:sz w:val="24"/>
           <w:szCs w:val="24"/>
           <w:vertAlign w:val="superscript"/>
@@ -2816,7 +2839,6 @@
       <w:r>
         <w:rPr>
           <w:rFonts w:ascii="Times New Roman" w:hAnsi="Times New Roman"/>
-          <w:noProof/>
           <w:sz w:val="24"/>
           <w:szCs w:val="24"/>
           <w:vertAlign w:val="superscript"/>
@@ -2827,7 +2849,6 @@
       <w:r>
         <w:rPr>
           <w:rFonts w:ascii="Times New Roman" w:hAnsi="Times New Roman"/>
-          <w:noProof/>
           <w:sz w:val="24"/>
           <w:szCs w:val="24"/>
           <w:vertAlign w:val="superscript"/>
@@ -2847,7 +2868,6 @@
       <w:r>
         <w:rPr>
           <w:rFonts w:ascii="Times New Roman" w:hAnsi="Times New Roman"/>
-          <w:noProof/>
           <w:sz w:val="24"/>
           <w:szCs w:val="24"/>
           <w:vertAlign w:val="superscript"/>
@@ -2858,7 +2878,6 @@
       <w:r>
         <w:rPr>
           <w:rFonts w:ascii="Times New Roman" w:hAnsi="Times New Roman"/>
-          <w:noProof/>
           <w:sz w:val="24"/>
           <w:szCs w:val="24"/>
           <w:vertAlign w:val="superscript"/>
@@ -2875,6 +2894,8 @@
         </w:rPr>
         <w:t xml:space="preserve"> were used for meta-analytical analyses. </w:t>
       </w:r>
+      <w:bookmarkStart w:id="5" w:name="_GoBack"/>
+      <w:bookmarkEnd w:id="5"/>
     </w:p>
     <w:p>
       <w:pPr>
@@ -3073,7 +3094,6 @@
           <w:szCs w:val="24"/>
           <w:lang w:val="en-US"/>
         </w:rPr>
-        <w:lastRenderedPageBreak/>
         <w:t xml:space="preserve">References </w:t>
       </w:r>
     </w:p>
@@ -4567,6 +4587,7 @@
           <w:szCs w:val="24"/>
           <w:lang w:val="en-US"/>
         </w:rPr>
+        <w:lastRenderedPageBreak/>
         <w:t>18.</w:t>
       </w:r>
       <w:r>
@@ -4622,18 +4643,7 @@
           <w:szCs w:val="24"/>
           <w:lang w:val="en-US"/>
         </w:rPr>
-        <w:t xml:space="preserve"> </w:t>
-      </w:r>
-      <w:r>
-        <w:rPr>
-          <w:rFonts w:ascii="Times New Roman" w:hAnsi="Times New Roman"/>
-          <w:noProof/>
-          <w:sz w:val="24"/>
-          <w:szCs w:val="24"/>
-          <w:lang w:val="en-US"/>
-        </w:rPr>
-        <w:lastRenderedPageBreak/>
-        <w:t>(2006). doi:10.3733/ucanr.8163</w:t>
+        <w:t xml:space="preserve"> (2006). doi:10.3733/ucanr.8163</w:t>
       </w:r>
     </w:p>
     <w:p>
@@ -6277,7 +6287,6 @@
         <w:rPr>
           <w:b/>
         </w:rPr>
-        <w:lastRenderedPageBreak/>
         <w:t>Acknowledgments</w:t>
       </w:r>
     </w:p>
@@ -6704,7 +6713,6 @@
           <w:szCs w:val="24"/>
           <w:lang w:val="en-US"/>
         </w:rPr>
-        <w:lastRenderedPageBreak/>
         <w:t>Table 1.</w:t>
       </w:r>
       <w:r>
@@ -8412,7 +8420,6 @@
         <w:rPr>
           <w:b/>
         </w:rPr>
-        <w:lastRenderedPageBreak/>
         <w:t>F</w:t>
       </w:r>
       <w:r>
@@ -8600,7 +8607,6 @@
           <w:szCs w:val="24"/>
           <w:lang w:val="en-US"/>
         </w:rPr>
-        <w:lastRenderedPageBreak/>
         <w:t xml:space="preserve">Fig. 2. </w:t>
       </w:r>
       <w:r>
@@ -9935,7 +9941,7 @@
 </file>
 
 <file path=customXml/itemProps1.xml><?xml version="1.0" encoding="utf-8"?>
-<ds:datastoreItem xmlns:ds="http://schemas.openxmlformats.org/officeDocument/2006/customXml" ds:itemID="{E3D458D7-2A77-46E4-8503-3B23E81C25EF}">
+<ds:datastoreItem xmlns:ds="http://schemas.openxmlformats.org/officeDocument/2006/customXml" ds:itemID="{5807D62A-6B15-4EAA-9DA4-CC8C0FE742D3}">
   <ds:schemaRefs>
     <ds:schemaRef ds:uri="http://schemas.openxmlformats.org/officeDocument/2006/bibliography"/>
   </ds:schemaRefs>

</xml_diff>

<commit_message>
modifications in data extraction section and Table S1
</commit_message>
<xml_diff>
--- a/ms/Submission/NatureCommunications/Miguel_etal_MainMS.docx
+++ b/ms/Submission/NatureCommunications/Miguel_etal_MainMS.docx
@@ -1928,7 +1928,43 @@
           <w:szCs w:val="24"/>
           <w:lang w:val="en-US"/>
         </w:rPr>
-        <w:t>. We also extracted response data outcomes for each specific restoration practice</w:t>
+        <w:t xml:space="preserve">. We also extracted response data outcomes </w:t>
+      </w:r>
+      <w:r>
+        <w:rPr>
+          <w:rFonts w:ascii="Times New Roman" w:hAnsi="Times New Roman"/>
+          <w:sz w:val="24"/>
+          <w:szCs w:val="24"/>
+          <w:lang w:val="en-US"/>
+        </w:rPr>
+        <w:t>describ</w:t>
+      </w:r>
+      <w:r>
+        <w:rPr>
+          <w:rFonts w:ascii="Times New Roman" w:hAnsi="Times New Roman"/>
+          <w:sz w:val="24"/>
+          <w:szCs w:val="24"/>
+          <w:lang w:val="en-US"/>
+        </w:rPr>
+        <w:t>ing</w:t>
+      </w:r>
+      <w:r>
+        <w:rPr>
+          <w:rFonts w:ascii="Times New Roman" w:hAnsi="Times New Roman"/>
+          <w:sz w:val="24"/>
+          <w:szCs w:val="24"/>
+          <w:lang w:val="en-US"/>
+        </w:rPr>
+        <w:t xml:space="preserve"> target goals from</w:t>
+      </w:r>
+      <w:r>
+        <w:rPr>
+          <w:rFonts w:ascii="Times New Roman" w:hAnsi="Times New Roman"/>
+          <w:sz w:val="24"/>
+          <w:szCs w:val="24"/>
+          <w:lang w:val="en-US"/>
+        </w:rPr>
+        <w:t xml:space="preserve"> each specific restoration practice</w:t>
       </w:r>
       <w:r>
         <w:rPr>
@@ -1948,7 +1984,88 @@
           <w:szCs w:val="24"/>
           <w:lang w:val="en-US"/>
         </w:rPr>
-        <w:t xml:space="preserve">. We grouped active restoration practices into the following three categories based on their primary focus: soil, vegetation, and water supplementation (Table 1A; </w:t>
+        <w:t>. We grouped active restoration practices into the following three categories based on their primary focus: soil, vegetation, and water supplementation</w:t>
+      </w:r>
+      <w:r>
+        <w:rPr>
+          <w:rFonts w:ascii="Times New Roman" w:hAnsi="Times New Roman"/>
+          <w:sz w:val="24"/>
+          <w:szCs w:val="24"/>
+          <w:lang w:val="en-US"/>
+        </w:rPr>
+        <w:t xml:space="preserve"> (Table 1A)</w:t>
+      </w:r>
+      <w:r>
+        <w:rPr>
+          <w:rFonts w:ascii="Times New Roman" w:hAnsi="Times New Roman"/>
+          <w:sz w:val="24"/>
+          <w:szCs w:val="24"/>
+          <w:lang w:val="en-US"/>
+        </w:rPr>
+        <w:t xml:space="preserve">. </w:t>
+      </w:r>
+      <w:r>
+        <w:rPr>
+          <w:rFonts w:ascii="Times New Roman" w:hAnsi="Times New Roman"/>
+          <w:sz w:val="24"/>
+          <w:szCs w:val="24"/>
+          <w:lang w:val="en-US"/>
+        </w:rPr>
+        <w:t>Thus, f</w:t>
+      </w:r>
+      <w:r>
+        <w:rPr>
+          <w:rFonts w:ascii="Times New Roman" w:hAnsi="Times New Roman"/>
+          <w:sz w:val="24"/>
+          <w:szCs w:val="24"/>
+          <w:lang w:val="en-US"/>
+        </w:rPr>
+        <w:t>or example</w:t>
+      </w:r>
+      <w:r>
+        <w:rPr>
+          <w:rFonts w:ascii="Times New Roman" w:hAnsi="Times New Roman"/>
+          <w:sz w:val="24"/>
+          <w:szCs w:val="24"/>
+          <w:lang w:val="en-US"/>
+        </w:rPr>
+        <w:t xml:space="preserve"> those</w:t>
+      </w:r>
+      <w:r>
+        <w:rPr>
+          <w:rFonts w:ascii="Times New Roman" w:hAnsi="Times New Roman"/>
+          <w:sz w:val="24"/>
+          <w:szCs w:val="24"/>
+          <w:lang w:val="en-US"/>
+        </w:rPr>
+        <w:t xml:space="preserve"> restoration practices that imply plant interventions such as planting </w:t>
+      </w:r>
+      <w:r>
+        <w:rPr>
+          <w:rFonts w:ascii="Times New Roman" w:hAnsi="Times New Roman"/>
+          <w:sz w:val="24"/>
+          <w:szCs w:val="24"/>
+          <w:lang w:val="en-US"/>
+        </w:rPr>
+        <w:t>or</w:t>
+      </w:r>
+      <w:r>
+        <w:rPr>
+          <w:rFonts w:ascii="Times New Roman" w:hAnsi="Times New Roman"/>
+          <w:sz w:val="24"/>
+          <w:szCs w:val="24"/>
+          <w:lang w:val="en-US"/>
+        </w:rPr>
+        <w:t xml:space="preserve"> seeding, were included within the vegetation classification </w:t>
+      </w:r>
+      <w:r>
+        <w:rPr>
+          <w:rFonts w:ascii="Times New Roman" w:hAnsi="Times New Roman"/>
+          <w:sz w:val="24"/>
+          <w:szCs w:val="24"/>
+          <w:lang w:val="en-US"/>
+        </w:rPr>
+        <w:t>(</w:t>
       </w:r>
       <w:r>
         <w:rPr>
@@ -1966,7 +2083,25 @@
           <w:szCs w:val="24"/>
           <w:lang w:val="en-US"/>
         </w:rPr>
-        <w:t>able 1). Soil, vegetation, and grazing exclusion were tested passively</w:t>
+        <w:t>able 1)</w:t>
+      </w:r>
+      <w:r>
+        <w:rPr>
+          <w:rFonts w:ascii="Times New Roman" w:hAnsi="Times New Roman"/>
+          <w:sz w:val="24"/>
+          <w:szCs w:val="24"/>
+          <w:lang w:val="en-US"/>
+        </w:rPr>
+        <w:t xml:space="preserve">. </w:t>
+      </w:r>
+      <w:r>
+        <w:rPr>
+          <w:rFonts w:ascii="Times New Roman" w:hAnsi="Times New Roman"/>
+          <w:sz w:val="24"/>
+          <w:szCs w:val="24"/>
+          <w:lang w:val="en-US"/>
+        </w:rPr>
+        <w:t>Soil, vegetation, and grazing exclusion were tested passively</w:t>
       </w:r>
       <w:r>
         <w:rPr>
@@ -1984,7 +2119,52 @@
           <w:szCs w:val="24"/>
           <w:lang w:val="en-US"/>
         </w:rPr>
-        <w:t xml:space="preserve">(Table 1A; </w:t>
+        <w:t>(Table 1A)</w:t>
+      </w:r>
+      <w:r>
+        <w:rPr>
+          <w:rFonts w:ascii="Times New Roman" w:hAnsi="Times New Roman"/>
+          <w:sz w:val="24"/>
+          <w:szCs w:val="24"/>
+          <w:lang w:val="en-US"/>
+        </w:rPr>
+        <w:t>. Soil, vegetation, animals, and habitat categories were examined directly as active restoration outcomes (Table 1B). The habitat classification was used for studies that reported measures of both soil and vegetation recovery</w:t>
+      </w:r>
+      <w:r>
+        <w:rPr>
+          <w:rFonts w:ascii="Times New Roman" w:hAnsi="Times New Roman"/>
+          <w:sz w:val="24"/>
+          <w:szCs w:val="24"/>
+          <w:lang w:val="en-US"/>
+        </w:rPr>
+        <w:t xml:space="preserve"> or </w:t>
+      </w:r>
+      <w:r>
+        <w:rPr>
+          <w:rFonts w:ascii="Times New Roman" w:hAnsi="Times New Roman"/>
+          <w:sz w:val="24"/>
+          <w:szCs w:val="24"/>
+          <w:lang w:val="en-US"/>
+        </w:rPr>
+        <w:t xml:space="preserve">of </w:t>
+      </w:r>
+      <w:r>
+        <w:rPr>
+          <w:rFonts w:ascii="Times New Roman" w:hAnsi="Times New Roman"/>
+          <w:sz w:val="24"/>
+          <w:szCs w:val="24"/>
+          <w:lang w:val="en-US"/>
+        </w:rPr>
+        <w:t>vegetation</w:t>
+      </w:r>
+      <w:r>
+        <w:rPr>
+          <w:rFonts w:ascii="Times New Roman" w:hAnsi="Times New Roman"/>
+          <w:sz w:val="24"/>
+          <w:szCs w:val="24"/>
+          <w:lang w:val="en-US"/>
+        </w:rPr>
+        <w:t xml:space="preserve"> community structure (</w:t>
       </w:r>
       <w:r>
         <w:rPr>
@@ -2002,33 +2182,6 @@
           <w:szCs w:val="24"/>
           <w:lang w:val="en-US"/>
         </w:rPr>
-        <w:t>able 1)</w:t>
-      </w:r>
-      <w:r>
-        <w:rPr>
-          <w:rFonts w:ascii="Times New Roman" w:hAnsi="Times New Roman"/>
-          <w:sz w:val="24"/>
-          <w:szCs w:val="24"/>
-          <w:lang w:val="en-US"/>
-        </w:rPr>
-        <w:t>. Soil, vegetation, animals, and habitat categories were examined directly as active restoration outcomes (Table 1B</w:t>
-      </w:r>
-      <w:r>
-        <w:rPr>
-          <w:rFonts w:ascii="Times New Roman" w:hAnsi="Times New Roman"/>
-          <w:sz w:val="24"/>
-          <w:szCs w:val="24"/>
-          <w:lang w:val="en-US"/>
-        </w:rPr>
-        <w:t>; Supplementary T</w:t>
-      </w:r>
-      <w:r>
-        <w:rPr>
-          <w:rFonts w:ascii="Times New Roman" w:hAnsi="Times New Roman"/>
-          <w:sz w:val="24"/>
-          <w:szCs w:val="24"/>
-          <w:lang w:val="en-US"/>
-        </w:rPr>
         <w:t>able 1</w:t>
       </w:r>
       <w:r>
@@ -2038,8 +2191,244 @@
           <w:szCs w:val="24"/>
           <w:lang w:val="en-US"/>
         </w:rPr>
-        <w:t xml:space="preserve">). The habitat classification was used for studies that reported measures of both soil and vegetation recovery. </w:t>
-      </w:r>
+        <w:t>)</w:t>
+      </w:r>
+      <w:r>
+        <w:rPr>
+          <w:rFonts w:ascii="Times New Roman" w:hAnsi="Times New Roman"/>
+          <w:sz w:val="24"/>
+          <w:szCs w:val="24"/>
+          <w:lang w:val="en-US"/>
+        </w:rPr>
+        <w:t xml:space="preserve">. </w:t>
+      </w:r>
+      <w:r>
+        <w:rPr>
+          <w:rFonts w:ascii="Times New Roman" w:hAnsi="Times New Roman"/>
+          <w:sz w:val="24"/>
+          <w:szCs w:val="24"/>
+          <w:lang w:val="en-US"/>
+        </w:rPr>
+        <w:t xml:space="preserve">The </w:t>
+      </w:r>
+      <w:r>
+        <w:rPr>
+          <w:rFonts w:ascii="Times New Roman" w:hAnsi="Times New Roman"/>
+          <w:sz w:val="24"/>
+          <w:szCs w:val="24"/>
+          <w:lang w:val="en-US"/>
+        </w:rPr>
+        <w:t xml:space="preserve">response variables related with plant measures, for example plant cover, diversity and abundance, </w:t>
+      </w:r>
+      <w:r>
+        <w:rPr>
+          <w:rFonts w:ascii="Times New Roman" w:hAnsi="Times New Roman"/>
+          <w:sz w:val="24"/>
+          <w:szCs w:val="24"/>
+          <w:lang w:val="en-US"/>
+        </w:rPr>
+        <w:t xml:space="preserve">were included </w:t>
+      </w:r>
+      <w:r>
+        <w:rPr>
+          <w:rFonts w:ascii="Times New Roman" w:hAnsi="Times New Roman"/>
+          <w:sz w:val="24"/>
+          <w:szCs w:val="24"/>
+          <w:lang w:val="en-US"/>
+        </w:rPr>
+        <w:t>within the vegetation category</w:t>
+      </w:r>
+      <w:r>
+        <w:rPr>
+          <w:rFonts w:ascii="Times New Roman" w:hAnsi="Times New Roman"/>
+          <w:sz w:val="24"/>
+          <w:szCs w:val="24"/>
+          <w:lang w:val="en-US"/>
+        </w:rPr>
+        <w:t xml:space="preserve"> of restoration outcomes</w:t>
+      </w:r>
+      <w:r>
+        <w:rPr>
+          <w:rFonts w:ascii="Times New Roman" w:hAnsi="Times New Roman"/>
+          <w:sz w:val="24"/>
+          <w:szCs w:val="24"/>
+          <w:lang w:val="en-US"/>
+        </w:rPr>
+        <w:t xml:space="preserve">; while those response variables </w:t>
+      </w:r>
+      <w:r>
+        <w:rPr>
+          <w:rFonts w:ascii="Times New Roman" w:hAnsi="Times New Roman"/>
+          <w:sz w:val="24"/>
+          <w:szCs w:val="24"/>
+          <w:lang w:val="en-US"/>
+        </w:rPr>
+        <w:t>associated wi</w:t>
+      </w:r>
+      <w:r>
+        <w:rPr>
+          <w:rFonts w:ascii="Times New Roman" w:hAnsi="Times New Roman"/>
+          <w:sz w:val="24"/>
+          <w:szCs w:val="24"/>
+          <w:lang w:val="en-US"/>
+        </w:rPr>
+        <w:t xml:space="preserve">th soil measures, such as </w:t>
+      </w:r>
+      <w:r>
+        <w:rPr>
+          <w:rFonts w:ascii="Times New Roman" w:hAnsi="Times New Roman"/>
+          <w:sz w:val="24"/>
+          <w:szCs w:val="24"/>
+          <w:lang w:val="en-US"/>
+        </w:rPr>
+        <w:t xml:space="preserve">nutrients </w:t>
+      </w:r>
+      <w:r>
+        <w:rPr>
+          <w:rFonts w:ascii="Times New Roman" w:hAnsi="Times New Roman"/>
+          <w:sz w:val="24"/>
+          <w:szCs w:val="24"/>
+          <w:lang w:val="en-US"/>
+        </w:rPr>
+        <w:t xml:space="preserve">content, were included within the soil </w:t>
+      </w:r>
+      <w:r>
+        <w:rPr>
+          <w:rFonts w:ascii="Times New Roman" w:hAnsi="Times New Roman"/>
+          <w:sz w:val="24"/>
+          <w:szCs w:val="24"/>
+          <w:lang w:val="en-US"/>
+        </w:rPr>
+        <w:t xml:space="preserve">outcome </w:t>
+      </w:r>
+      <w:r>
+        <w:rPr>
+          <w:rFonts w:ascii="Times New Roman" w:hAnsi="Times New Roman"/>
+          <w:sz w:val="24"/>
+          <w:szCs w:val="24"/>
+          <w:lang w:val="en-US"/>
+        </w:rPr>
+        <w:t xml:space="preserve">category; and, the response variables related with animal </w:t>
+      </w:r>
+      <w:r>
+        <w:rPr>
+          <w:rFonts w:ascii="Times New Roman" w:hAnsi="Times New Roman"/>
+          <w:sz w:val="24"/>
+          <w:szCs w:val="24"/>
+          <w:lang w:val="en-US"/>
+        </w:rPr>
+        <w:t>communities</w:t>
+      </w:r>
+      <w:r>
+        <w:rPr>
+          <w:rFonts w:ascii="Times New Roman" w:hAnsi="Times New Roman"/>
+          <w:sz w:val="24"/>
+          <w:szCs w:val="24"/>
+          <w:lang w:val="en-US"/>
+        </w:rPr>
+        <w:t xml:space="preserve"> measures, </w:t>
+      </w:r>
+      <w:r>
+        <w:rPr>
+          <w:rFonts w:ascii="Times New Roman" w:hAnsi="Times New Roman"/>
+          <w:sz w:val="24"/>
+          <w:szCs w:val="24"/>
+          <w:lang w:val="en-US"/>
+        </w:rPr>
+        <w:t xml:space="preserve">such </w:t>
+      </w:r>
+      <w:r>
+        <w:rPr>
+          <w:rFonts w:ascii="Times New Roman" w:hAnsi="Times New Roman"/>
+          <w:sz w:val="24"/>
+          <w:szCs w:val="24"/>
+          <w:lang w:val="en-US"/>
+        </w:rPr>
+        <w:t xml:space="preserve">as </w:t>
+      </w:r>
+      <w:r>
+        <w:rPr>
+          <w:rFonts w:ascii="Times New Roman" w:hAnsi="Times New Roman"/>
+          <w:sz w:val="24"/>
+          <w:szCs w:val="24"/>
+          <w:lang w:val="en-US"/>
+        </w:rPr>
+        <w:t xml:space="preserve">invertebrates </w:t>
+      </w:r>
+      <w:r>
+        <w:rPr>
+          <w:rFonts w:ascii="Times New Roman" w:hAnsi="Times New Roman"/>
+          <w:sz w:val="24"/>
+          <w:szCs w:val="24"/>
+          <w:lang w:val="en-US"/>
+        </w:rPr>
+        <w:t xml:space="preserve">diversity </w:t>
+      </w:r>
+      <w:r>
+        <w:rPr>
+          <w:rFonts w:ascii="Times New Roman" w:hAnsi="Times New Roman"/>
+          <w:sz w:val="24"/>
+          <w:szCs w:val="24"/>
+          <w:lang w:val="en-US"/>
+        </w:rPr>
+        <w:t>and</w:t>
+      </w:r>
+      <w:r>
+        <w:rPr>
+          <w:rFonts w:ascii="Times New Roman" w:hAnsi="Times New Roman"/>
+          <w:sz w:val="24"/>
+          <w:szCs w:val="24"/>
+          <w:lang w:val="en-US"/>
+        </w:rPr>
+        <w:t xml:space="preserve"> richness, were grouped within the animal </w:t>
+      </w:r>
+      <w:r>
+        <w:rPr>
+          <w:rFonts w:ascii="Times New Roman" w:hAnsi="Times New Roman"/>
+          <w:sz w:val="24"/>
+          <w:szCs w:val="24"/>
+          <w:lang w:val="en-US"/>
+        </w:rPr>
+        <w:t xml:space="preserve">outcome </w:t>
+      </w:r>
+      <w:r>
+        <w:rPr>
+          <w:rFonts w:ascii="Times New Roman" w:hAnsi="Times New Roman"/>
+          <w:sz w:val="24"/>
+          <w:szCs w:val="24"/>
+          <w:lang w:val="en-US"/>
+        </w:rPr>
+        <w:t>classification</w:t>
+      </w:r>
+      <w:r>
+        <w:rPr>
+          <w:rFonts w:ascii="Times New Roman" w:hAnsi="Times New Roman"/>
+          <w:sz w:val="24"/>
+          <w:szCs w:val="24"/>
+          <w:lang w:val="en-US"/>
+        </w:rPr>
+        <w:t xml:space="preserve"> (Supplementary T</w:t>
+      </w:r>
+      <w:r>
+        <w:rPr>
+          <w:rFonts w:ascii="Times New Roman" w:hAnsi="Times New Roman"/>
+          <w:sz w:val="24"/>
+          <w:szCs w:val="24"/>
+          <w:lang w:val="en-US"/>
+        </w:rPr>
+        <w:t>able 1</w:t>
+      </w:r>
+      <w:r>
+        <w:rPr>
+          <w:rFonts w:ascii="Times New Roman" w:hAnsi="Times New Roman"/>
+          <w:sz w:val="24"/>
+          <w:szCs w:val="24"/>
+          <w:lang w:val="en-US"/>
+        </w:rPr>
+        <w:t xml:space="preserve">). </w:t>
+      </w:r>
+      <w:bookmarkStart w:id="5" w:name="_GoBack"/>
+      <w:bookmarkEnd w:id="5"/>
     </w:p>
     <w:p>
       <w:pPr>
@@ -2202,7 +2591,17 @@
           <w:szCs w:val="24"/>
           <w:lang w:val="en-US"/>
         </w:rPr>
-        <w:t xml:space="preserve">and recorded the reported duration of study in months. When climatic data were not provided in studies, we used the latitude and longitude listed to look up the means from </w:t>
+        <w:t xml:space="preserve">and recorded the </w:t>
+      </w:r>
+      <w:r>
+        <w:rPr>
+          <w:rFonts w:ascii="Times New Roman" w:hAnsi="Times New Roman"/>
+          <w:sz w:val="24"/>
+          <w:szCs w:val="24"/>
+          <w:lang w:val="en-US"/>
+        </w:rPr>
+        <w:lastRenderedPageBreak/>
+        <w:t xml:space="preserve">reported duration of study in months. When climatic data were not provided in studies, we used the latitude and longitude listed to look up the means from </w:t>
       </w:r>
       <w:proofErr w:type="spellStart"/>
       <w:r>
@@ -2356,17 +2755,7 @@
           <w:szCs w:val="24"/>
           <w:lang w:val="en-US"/>
         </w:rPr>
-        <w:t>. This effect size quantifies the log-</w:t>
-      </w:r>
-      <w:r>
-        <w:rPr>
-          <w:rFonts w:ascii="Times New Roman" w:hAnsi="Times New Roman"/>
-          <w:sz w:val="24"/>
-          <w:szCs w:val="24"/>
-          <w:lang w:val="en-US"/>
-        </w:rPr>
-        <w:lastRenderedPageBreak/>
-        <w:t>proportional change between the means of the two groups compared</w:t>
+        <w:t>. This effect size quantifies the log-proportional change between the means of the two groups compared</w:t>
       </w:r>
       <w:r>
         <w:rPr>
@@ -2894,8 +3283,6 @@
         </w:rPr>
         <w:t xml:space="preserve"> were used for meta-analytical analyses. </w:t>
       </w:r>
-      <w:bookmarkStart w:id="5" w:name="_GoBack"/>
-      <w:bookmarkEnd w:id="5"/>
     </w:p>
     <w:p>
       <w:pPr>
@@ -2990,6 +3377,7 @@
         <w:t xml:space="preserve"> </w:t>
       </w:r>
       <w:r>
+        <w:lastRenderedPageBreak/>
         <w:t xml:space="preserve">M.F. 2019. A set of R code to test dryland restoration efficacy using meta-analysis. </w:t>
       </w:r>
       <w:proofErr w:type="spellStart"/>
@@ -3086,14 +3474,219 @@
           <w:lang w:val="en-US"/>
         </w:rPr>
       </w:pPr>
-      <w:r>
-        <w:rPr>
-          <w:rFonts w:ascii="Times New Roman" w:hAnsi="Times New Roman"/>
-          <w:b/>
-          <w:sz w:val="24"/>
-          <w:szCs w:val="24"/>
-          <w:lang w:val="en-US"/>
-        </w:rPr>
+    </w:p>
+    <w:p>
+      <w:pPr>
+        <w:spacing w:after="0" w:line="480" w:lineRule="auto"/>
+        <w:rPr>
+          <w:rFonts w:ascii="Times New Roman" w:hAnsi="Times New Roman"/>
+          <w:b/>
+          <w:sz w:val="24"/>
+          <w:szCs w:val="24"/>
+          <w:lang w:val="en-US"/>
+        </w:rPr>
+      </w:pPr>
+    </w:p>
+    <w:p>
+      <w:pPr>
+        <w:spacing w:after="0" w:line="480" w:lineRule="auto"/>
+        <w:rPr>
+          <w:rFonts w:ascii="Times New Roman" w:hAnsi="Times New Roman"/>
+          <w:b/>
+          <w:sz w:val="24"/>
+          <w:szCs w:val="24"/>
+          <w:lang w:val="en-US"/>
+        </w:rPr>
+      </w:pPr>
+    </w:p>
+    <w:p>
+      <w:pPr>
+        <w:spacing w:after="0" w:line="480" w:lineRule="auto"/>
+        <w:rPr>
+          <w:rFonts w:ascii="Times New Roman" w:hAnsi="Times New Roman"/>
+          <w:b/>
+          <w:sz w:val="24"/>
+          <w:szCs w:val="24"/>
+          <w:lang w:val="en-US"/>
+        </w:rPr>
+      </w:pPr>
+    </w:p>
+    <w:p>
+      <w:pPr>
+        <w:spacing w:after="0" w:line="480" w:lineRule="auto"/>
+        <w:rPr>
+          <w:rFonts w:ascii="Times New Roman" w:hAnsi="Times New Roman"/>
+          <w:b/>
+          <w:sz w:val="24"/>
+          <w:szCs w:val="24"/>
+          <w:lang w:val="en-US"/>
+        </w:rPr>
+      </w:pPr>
+    </w:p>
+    <w:p>
+      <w:pPr>
+        <w:spacing w:after="0" w:line="480" w:lineRule="auto"/>
+        <w:rPr>
+          <w:rFonts w:ascii="Times New Roman" w:hAnsi="Times New Roman"/>
+          <w:b/>
+          <w:sz w:val="24"/>
+          <w:szCs w:val="24"/>
+          <w:lang w:val="en-US"/>
+        </w:rPr>
+      </w:pPr>
+    </w:p>
+    <w:p>
+      <w:pPr>
+        <w:spacing w:after="0" w:line="480" w:lineRule="auto"/>
+        <w:rPr>
+          <w:rFonts w:ascii="Times New Roman" w:hAnsi="Times New Roman"/>
+          <w:b/>
+          <w:sz w:val="24"/>
+          <w:szCs w:val="24"/>
+          <w:lang w:val="en-US"/>
+        </w:rPr>
+      </w:pPr>
+    </w:p>
+    <w:p>
+      <w:pPr>
+        <w:spacing w:after="0" w:line="480" w:lineRule="auto"/>
+        <w:rPr>
+          <w:rFonts w:ascii="Times New Roman" w:hAnsi="Times New Roman"/>
+          <w:b/>
+          <w:sz w:val="24"/>
+          <w:szCs w:val="24"/>
+          <w:lang w:val="en-US"/>
+        </w:rPr>
+      </w:pPr>
+    </w:p>
+    <w:p>
+      <w:pPr>
+        <w:spacing w:after="0" w:line="480" w:lineRule="auto"/>
+        <w:rPr>
+          <w:rFonts w:ascii="Times New Roman" w:hAnsi="Times New Roman"/>
+          <w:b/>
+          <w:sz w:val="24"/>
+          <w:szCs w:val="24"/>
+          <w:lang w:val="en-US"/>
+        </w:rPr>
+      </w:pPr>
+    </w:p>
+    <w:p>
+      <w:pPr>
+        <w:spacing w:after="0" w:line="480" w:lineRule="auto"/>
+        <w:rPr>
+          <w:rFonts w:ascii="Times New Roman" w:hAnsi="Times New Roman"/>
+          <w:b/>
+          <w:sz w:val="24"/>
+          <w:szCs w:val="24"/>
+          <w:lang w:val="en-US"/>
+        </w:rPr>
+      </w:pPr>
+    </w:p>
+    <w:p>
+      <w:pPr>
+        <w:spacing w:after="0" w:line="480" w:lineRule="auto"/>
+        <w:rPr>
+          <w:rFonts w:ascii="Times New Roman" w:hAnsi="Times New Roman"/>
+          <w:b/>
+          <w:sz w:val="24"/>
+          <w:szCs w:val="24"/>
+          <w:lang w:val="en-US"/>
+        </w:rPr>
+      </w:pPr>
+    </w:p>
+    <w:p>
+      <w:pPr>
+        <w:spacing w:after="0" w:line="480" w:lineRule="auto"/>
+        <w:rPr>
+          <w:rFonts w:ascii="Times New Roman" w:hAnsi="Times New Roman"/>
+          <w:b/>
+          <w:sz w:val="24"/>
+          <w:szCs w:val="24"/>
+          <w:lang w:val="en-US"/>
+        </w:rPr>
+      </w:pPr>
+    </w:p>
+    <w:p>
+      <w:pPr>
+        <w:spacing w:after="0" w:line="480" w:lineRule="auto"/>
+        <w:rPr>
+          <w:rFonts w:ascii="Times New Roman" w:hAnsi="Times New Roman"/>
+          <w:b/>
+          <w:sz w:val="24"/>
+          <w:szCs w:val="24"/>
+          <w:lang w:val="en-US"/>
+        </w:rPr>
+      </w:pPr>
+    </w:p>
+    <w:p>
+      <w:pPr>
+        <w:spacing w:after="0" w:line="480" w:lineRule="auto"/>
+        <w:rPr>
+          <w:rFonts w:ascii="Times New Roman" w:hAnsi="Times New Roman"/>
+          <w:b/>
+          <w:sz w:val="24"/>
+          <w:szCs w:val="24"/>
+          <w:lang w:val="en-US"/>
+        </w:rPr>
+      </w:pPr>
+    </w:p>
+    <w:p>
+      <w:pPr>
+        <w:spacing w:after="0" w:line="480" w:lineRule="auto"/>
+        <w:rPr>
+          <w:rFonts w:ascii="Times New Roman" w:hAnsi="Times New Roman"/>
+          <w:b/>
+          <w:sz w:val="24"/>
+          <w:szCs w:val="24"/>
+          <w:lang w:val="en-US"/>
+        </w:rPr>
+      </w:pPr>
+    </w:p>
+    <w:p>
+      <w:pPr>
+        <w:spacing w:after="0" w:line="480" w:lineRule="auto"/>
+        <w:rPr>
+          <w:rFonts w:ascii="Times New Roman" w:hAnsi="Times New Roman"/>
+          <w:b/>
+          <w:sz w:val="24"/>
+          <w:szCs w:val="24"/>
+          <w:lang w:val="en-US"/>
+        </w:rPr>
+      </w:pPr>
+    </w:p>
+    <w:p>
+      <w:pPr>
+        <w:spacing w:after="0" w:line="480" w:lineRule="auto"/>
+        <w:rPr>
+          <w:rFonts w:ascii="Times New Roman" w:hAnsi="Times New Roman"/>
+          <w:b/>
+          <w:sz w:val="24"/>
+          <w:szCs w:val="24"/>
+          <w:lang w:val="en-US"/>
+        </w:rPr>
+      </w:pPr>
+    </w:p>
+    <w:p>
+      <w:pPr>
+        <w:spacing w:after="0" w:line="480" w:lineRule="auto"/>
+        <w:rPr>
+          <w:rFonts w:ascii="Times New Roman" w:hAnsi="Times New Roman"/>
+          <w:b/>
+          <w:sz w:val="24"/>
+          <w:szCs w:val="24"/>
+          <w:lang w:val="en-US"/>
+        </w:rPr>
+      </w:pPr>
+      <w:r>
+        <w:rPr>
+          <w:rFonts w:ascii="Times New Roman" w:hAnsi="Times New Roman"/>
+          <w:b/>
+          <w:sz w:val="24"/>
+          <w:szCs w:val="24"/>
+          <w:lang w:val="en-US"/>
+        </w:rPr>
+        <w:lastRenderedPageBreak/>
         <w:t xml:space="preserve">References </w:t>
       </w:r>
     </w:p>
@@ -4587,7 +5180,6 @@
           <w:szCs w:val="24"/>
           <w:lang w:val="en-US"/>
         </w:rPr>
-        <w:lastRenderedPageBreak/>
         <w:t>18.</w:t>
       </w:r>
       <w:r>
@@ -4643,7 +5235,18 @@
           <w:szCs w:val="24"/>
           <w:lang w:val="en-US"/>
         </w:rPr>
-        <w:t xml:space="preserve"> (2006). doi:10.3733/ucanr.8163</w:t>
+        <w:t xml:space="preserve"> </w:t>
+      </w:r>
+      <w:r>
+        <w:rPr>
+          <w:rFonts w:ascii="Times New Roman" w:hAnsi="Times New Roman"/>
+          <w:noProof/>
+          <w:sz w:val="24"/>
+          <w:szCs w:val="24"/>
+          <w:lang w:val="en-US"/>
+        </w:rPr>
+        <w:lastRenderedPageBreak/>
+        <w:t>(2006). doi:10.3733/ucanr.8163</w:t>
       </w:r>
     </w:p>
     <w:p>
@@ -6287,6 +6890,7 @@
         <w:rPr>
           <w:b/>
         </w:rPr>
+        <w:lastRenderedPageBreak/>
         <w:t>Acknowledgments</w:t>
       </w:r>
     </w:p>
@@ -6713,7 +7317,18 @@
           <w:szCs w:val="24"/>
           <w:lang w:val="en-US"/>
         </w:rPr>
-        <w:t>Table 1.</w:t>
+        <w:lastRenderedPageBreak/>
+        <w:t>T</w:t>
+      </w:r>
+      <w:r>
+        <w:rPr>
+          <w:rFonts w:ascii="Times New Roman" w:hAnsi="Times New Roman"/>
+          <w:b/>
+          <w:sz w:val="24"/>
+          <w:szCs w:val="24"/>
+          <w:lang w:val="en-US"/>
+        </w:rPr>
+        <w:t>able 1.</w:t>
       </w:r>
       <w:r>
         <w:rPr>
@@ -8420,6 +9035,7 @@
         <w:rPr>
           <w:b/>
         </w:rPr>
+        <w:lastRenderedPageBreak/>
         <w:t>F</w:t>
       </w:r>
       <w:r>
@@ -8607,6 +9223,7 @@
           <w:szCs w:val="24"/>
           <w:lang w:val="en-US"/>
         </w:rPr>
+        <w:lastRenderedPageBreak/>
         <w:t xml:space="preserve">Fig. 2. </w:t>
       </w:r>
       <w:r>
@@ -9941,7 +10558,7 @@
 </file>
 
 <file path=customXml/itemProps1.xml><?xml version="1.0" encoding="utf-8"?>
-<ds:datastoreItem xmlns:ds="http://schemas.openxmlformats.org/officeDocument/2006/customXml" ds:itemID="{5807D62A-6B15-4EAA-9DA4-CC8C0FE742D3}">
+<ds:datastoreItem xmlns:ds="http://schemas.openxmlformats.org/officeDocument/2006/customXml" ds:itemID="{098518A5-E4C7-479E-8C3B-41D2CA355840}">
   <ds:schemaRefs>
     <ds:schemaRef ds:uri="http://schemas.openxmlformats.org/officeDocument/2006/bibliography"/>
   </ds:schemaRefs>

</xml_diff>

<commit_message>
inclusion of spatial grain size
</commit_message>
<xml_diff>
--- a/ms/Submission/NatureCommunications/Miguel_etal_MainMS.docx
+++ b/ms/Submission/NatureCommunications/Miguel_etal_MainMS.docx
@@ -1130,6 +1130,17 @@
         </w:rPr>
         <w:t xml:space="preserve">. The data were extensive at more than 1400 independent observations measured across all studies. </w:t>
       </w:r>
+      <w:r>
+        <w:rPr>
+          <w:rFonts w:ascii="Times New Roman" w:hAnsi="Times New Roman"/>
+          <w:sz w:val="24"/>
+          <w:szCs w:val="24"/>
+          <w:lang w:val="en-US"/>
+        </w:rPr>
+        <w:t xml:space="preserve">The mean spatial grain size for articles implementing active restoration practices were </w:t>
+      </w:r>
+      <w:bookmarkStart w:id="3" w:name="_GoBack"/>
+      <w:bookmarkEnd w:id="3"/>
     </w:p>
     <w:p>
       <w:pPr>
@@ -1868,7 +1879,7 @@
         <w:lastRenderedPageBreak/>
         <w:t xml:space="preserve">The specific restoration practice described in each study was recorded and subsequently classified as active or passive restoration. Passive restoration refers to the natural regeneration of degraded ecosystems </w:t>
       </w:r>
-      <w:bookmarkStart w:id="3" w:name="_Hlk8830789"/>
+      <w:bookmarkStart w:id="4" w:name="_Hlk8830789"/>
       <w:r>
         <w:rPr>
           <w:rFonts w:ascii="Times New Roman" w:hAnsi="Times New Roman"/>
@@ -1878,7 +1889,7 @@
         </w:rPr>
         <w:t>with minimal to no human interventions such as the cessation of disturbance by installing fences to terminate grazing locally</w:t>
       </w:r>
-      <w:bookmarkEnd w:id="3"/>
+      <w:bookmarkEnd w:id="4"/>
       <w:r>
         <w:rPr>
           <w:rFonts w:ascii="Times New Roman" w:hAnsi="Times New Roman"/>
@@ -1899,7 +1910,7 @@
         </w:rPr>
         <w:t xml:space="preserve">. Active restoration strategies were always direct human </w:t>
       </w:r>
-      <w:bookmarkStart w:id="4" w:name="_Hlk8830552"/>
+      <w:bookmarkStart w:id="5" w:name="_Hlk8830552"/>
       <w:r>
         <w:rPr>
           <w:rFonts w:ascii="Times New Roman" w:hAnsi="Times New Roman"/>
@@ -1909,7 +1920,7 @@
         </w:rPr>
         <w:t>interventions on ecosystems to assist and accelerate their restoration</w:t>
       </w:r>
-      <w:bookmarkEnd w:id="4"/>
+      <w:bookmarkEnd w:id="5"/>
       <w:r>
         <w:rPr>
           <w:rFonts w:ascii="Times New Roman" w:hAnsi="Times New Roman"/>
@@ -2038,7 +2049,25 @@
           <w:szCs w:val="24"/>
           <w:lang w:val="en-US"/>
         </w:rPr>
-        <w:t xml:space="preserve"> restoration practices that imply plant interventions such as planting </w:t>
+        <w:t xml:space="preserve"> restoration practices that impl</w:t>
+      </w:r>
+      <w:r>
+        <w:rPr>
+          <w:rFonts w:ascii="Times New Roman" w:hAnsi="Times New Roman"/>
+          <w:sz w:val="24"/>
+          <w:szCs w:val="24"/>
+          <w:lang w:val="en-US"/>
+        </w:rPr>
+        <w:t>ied</w:t>
+      </w:r>
+      <w:r>
+        <w:rPr>
+          <w:rFonts w:ascii="Times New Roman" w:hAnsi="Times New Roman"/>
+          <w:sz w:val="24"/>
+          <w:szCs w:val="24"/>
+          <w:lang w:val="en-US"/>
+        </w:rPr>
+        <w:t xml:space="preserve"> plant interventions such as planting </w:t>
       </w:r>
       <w:r>
         <w:rPr>
@@ -2164,16 +2193,7 @@
           <w:szCs w:val="24"/>
           <w:lang w:val="en-US"/>
         </w:rPr>
-        <w:t xml:space="preserve"> community structure (</w:t>
-      </w:r>
-      <w:r>
-        <w:rPr>
-          <w:rFonts w:ascii="Times New Roman" w:hAnsi="Times New Roman"/>
-          <w:sz w:val="24"/>
-          <w:szCs w:val="24"/>
-          <w:lang w:val="en-US"/>
-        </w:rPr>
-        <w:t>Supplementary T</w:t>
+        <w:t xml:space="preserve"> community structure (Supplementary T</w:t>
       </w:r>
       <w:r>
         <w:rPr>
@@ -2427,8 +2447,6 @@
         </w:rPr>
         <w:t xml:space="preserve">). </w:t>
       </w:r>
-      <w:bookmarkStart w:id="5" w:name="_GoBack"/>
-      <w:bookmarkEnd w:id="5"/>
     </w:p>
     <w:p>
       <w:pPr>
@@ -2562,7 +2580,25 @@
           <w:szCs w:val="24"/>
           <w:lang w:val="en-US"/>
         </w:rPr>
-        <w:t xml:space="preserve"> to extract values. In addition, we collected data of the mean annual temperature and annual precipitation from the study sites of each article to calculate the aridity index</w:t>
+        <w:t xml:space="preserve"> to extract values. In addition, we collected data of the mean annual temperature</w:t>
+      </w:r>
+      <w:r>
+        <w:rPr>
+          <w:rFonts w:ascii="Times New Roman" w:hAnsi="Times New Roman"/>
+          <w:sz w:val="24"/>
+          <w:szCs w:val="24"/>
+          <w:lang w:val="en-US"/>
+        </w:rPr>
+        <w:t xml:space="preserve"> and </w:t>
+      </w:r>
+      <w:r>
+        <w:rPr>
+          <w:rFonts w:ascii="Times New Roman" w:hAnsi="Times New Roman"/>
+          <w:sz w:val="24"/>
+          <w:szCs w:val="24"/>
+          <w:lang w:val="en-US"/>
+        </w:rPr>
+        <w:t>annual precipitation from the study sites of each article to calculate the aridity index</w:t>
       </w:r>
       <w:r>
         <w:rPr>
@@ -2622,6 +2658,60 @@
           <w:lang w:val="en-US"/>
         </w:rPr>
         <w:t xml:space="preserve"> (www.worldclim.org). The aridity index and duration of studies were used as covariates in statistical models. </w:t>
+      </w:r>
+      <w:r>
+        <w:rPr>
+          <w:rFonts w:ascii="Times New Roman" w:hAnsi="Times New Roman"/>
+          <w:sz w:val="24"/>
+          <w:szCs w:val="24"/>
+          <w:lang w:val="en-US"/>
+        </w:rPr>
+        <w:t xml:space="preserve">The spatial grain size </w:t>
+      </w:r>
+      <w:r>
+        <w:rPr>
+          <w:rFonts w:ascii="Times New Roman" w:hAnsi="Times New Roman"/>
+          <w:sz w:val="24"/>
+          <w:szCs w:val="24"/>
+          <w:lang w:val="en-US"/>
+        </w:rPr>
+        <w:t xml:space="preserve">of </w:t>
+      </w:r>
+      <w:r>
+        <w:rPr>
+          <w:rFonts w:ascii="Times New Roman" w:hAnsi="Times New Roman"/>
+          <w:sz w:val="24"/>
+          <w:szCs w:val="24"/>
+          <w:lang w:val="en-US"/>
+        </w:rPr>
+        <w:t>each article</w:t>
+      </w:r>
+      <w:r>
+        <w:rPr>
+          <w:rFonts w:ascii="Times New Roman" w:hAnsi="Times New Roman"/>
+          <w:sz w:val="24"/>
+          <w:szCs w:val="24"/>
+          <w:lang w:val="en-US"/>
+        </w:rPr>
+        <w:t xml:space="preserve"> </w:t>
+      </w:r>
+      <w:r>
+        <w:rPr>
+          <w:rFonts w:ascii="Times New Roman" w:hAnsi="Times New Roman"/>
+          <w:sz w:val="24"/>
+          <w:szCs w:val="24"/>
+          <w:lang w:val="en-US"/>
+        </w:rPr>
+        <w:t>was also reviewed</w:t>
+      </w:r>
+      <w:r>
+        <w:rPr>
+          <w:rFonts w:ascii="Times New Roman" w:hAnsi="Times New Roman"/>
+          <w:sz w:val="24"/>
+          <w:szCs w:val="24"/>
+          <w:lang w:val="en-US"/>
+        </w:rPr>
+        <w:t xml:space="preserve">. </w:t>
       </w:r>
     </w:p>
     <w:p>
@@ -3339,6 +3429,7 @@
         <w:ind w:left="0" w:firstLine="0"/>
       </w:pPr>
       <w:r>
+        <w:lastRenderedPageBreak/>
         <w:t xml:space="preserve">Data collected </w:t>
       </w:r>
       <w:r>
@@ -3377,7 +3468,6 @@
         <w:t xml:space="preserve"> </w:t>
       </w:r>
       <w:r>
-        <w:lastRenderedPageBreak/>
         <w:t xml:space="preserve">M.F. 2019. A set of R code to test dryland restoration efficacy using meta-analysis. </w:t>
       </w:r>
       <w:proofErr w:type="spellStart"/>
@@ -3686,7 +3776,6 @@
           <w:szCs w:val="24"/>
           <w:lang w:val="en-US"/>
         </w:rPr>
-        <w:lastRenderedPageBreak/>
         <w:t xml:space="preserve">References </w:t>
       </w:r>
     </w:p>
@@ -5121,6 +5210,7 @@
           <w:szCs w:val="24"/>
           <w:lang w:val="en-US"/>
         </w:rPr>
+        <w:lastRenderedPageBreak/>
         <w:t>Science (80-. ).</w:t>
       </w:r>
       <w:r>
@@ -5235,18 +5325,7 @@
           <w:szCs w:val="24"/>
           <w:lang w:val="en-US"/>
         </w:rPr>
-        <w:t xml:space="preserve"> </w:t>
-      </w:r>
-      <w:r>
-        <w:rPr>
-          <w:rFonts w:ascii="Times New Roman" w:hAnsi="Times New Roman"/>
-          <w:noProof/>
-          <w:sz w:val="24"/>
-          <w:szCs w:val="24"/>
-          <w:lang w:val="en-US"/>
-        </w:rPr>
-        <w:lastRenderedPageBreak/>
-        <w:t>(2006). doi:10.3733/ucanr.8163</w:t>
+        <w:t xml:space="preserve"> (2006). doi:10.3733/ucanr.8163</w:t>
       </w:r>
     </w:p>
     <w:p>
@@ -6890,7 +6969,6 @@
         <w:rPr>
           <w:b/>
         </w:rPr>
-        <w:lastRenderedPageBreak/>
         <w:t>Acknowledgments</w:t>
       </w:r>
     </w:p>
@@ -7317,7 +7395,6 @@
           <w:szCs w:val="24"/>
           <w:lang w:val="en-US"/>
         </w:rPr>
-        <w:lastRenderedPageBreak/>
         <w:t>T</w:t>
       </w:r>
       <w:r>
@@ -9035,7 +9112,6 @@
         <w:rPr>
           <w:b/>
         </w:rPr>
-        <w:lastRenderedPageBreak/>
         <w:t>F</w:t>
       </w:r>
       <w:r>
@@ -9223,7 +9299,6 @@
           <w:szCs w:val="24"/>
           <w:lang w:val="en-US"/>
         </w:rPr>
-        <w:lastRenderedPageBreak/>
         <w:t xml:space="preserve">Fig. 2. </w:t>
       </w:r>
       <w:r>
@@ -10558,7 +10633,7 @@
 </file>
 
 <file path=customXml/itemProps1.xml><?xml version="1.0" encoding="utf-8"?>
-<ds:datastoreItem xmlns:ds="http://schemas.openxmlformats.org/officeDocument/2006/customXml" ds:itemID="{098518A5-E4C7-479E-8C3B-41D2CA355840}">
+<ds:datastoreItem xmlns:ds="http://schemas.openxmlformats.org/officeDocument/2006/customXml" ds:itemID="{3180F948-2D37-423B-8FB6-1B98C1E32A9E}">
   <ds:schemaRefs>
     <ds:schemaRef ds:uri="http://schemas.openxmlformats.org/officeDocument/2006/bibliography"/>
   </ds:schemaRefs>

</xml_diff>

<commit_message>
modifications in Data extraction, Statistical analysis and Results sections. Inclusion of spatial grain size in data.
</commit_message>
<xml_diff>
--- a/ms/Submission/NatureCommunications/Miguel_etal_MainMS.docx
+++ b/ms/Submission/NatureCommunications/Miguel_etal_MainMS.docx
@@ -1137,10 +1137,154 @@
           <w:szCs w:val="24"/>
           <w:lang w:val="en-US"/>
         </w:rPr>
-        <w:t xml:space="preserve">The mean spatial grain size for articles implementing active restoration practices were </w:t>
-      </w:r>
-      <w:bookmarkStart w:id="3" w:name="_GoBack"/>
-      <w:bookmarkEnd w:id="3"/>
+        <w:t xml:space="preserve">The </w:t>
+      </w:r>
+      <w:r>
+        <w:rPr>
+          <w:rFonts w:ascii="Times New Roman" w:hAnsi="Times New Roman"/>
+          <w:sz w:val="24"/>
+          <w:szCs w:val="24"/>
+          <w:lang w:val="en-US"/>
+        </w:rPr>
+        <w:t xml:space="preserve">mean </w:t>
+      </w:r>
+      <w:r>
+        <w:rPr>
+          <w:rFonts w:ascii="Times New Roman" w:hAnsi="Times New Roman"/>
+          <w:sz w:val="24"/>
+          <w:szCs w:val="24"/>
+          <w:lang w:val="en-US"/>
+        </w:rPr>
+        <w:t xml:space="preserve">spatial grain size for </w:t>
+      </w:r>
+      <w:r>
+        <w:rPr>
+          <w:rFonts w:ascii="Times New Roman" w:hAnsi="Times New Roman"/>
+          <w:sz w:val="24"/>
+          <w:szCs w:val="24"/>
+          <w:lang w:val="en-US"/>
+        </w:rPr>
+        <w:t xml:space="preserve">studies that </w:t>
+      </w:r>
+      <w:r>
+        <w:rPr>
+          <w:rFonts w:ascii="Times New Roman" w:hAnsi="Times New Roman"/>
+          <w:sz w:val="24"/>
+          <w:szCs w:val="24"/>
+          <w:lang w:val="en-US"/>
+        </w:rPr>
+        <w:t>implement</w:t>
+      </w:r>
+      <w:r>
+        <w:rPr>
+          <w:rFonts w:ascii="Times New Roman" w:hAnsi="Times New Roman"/>
+          <w:sz w:val="24"/>
+          <w:szCs w:val="24"/>
+          <w:lang w:val="en-US"/>
+        </w:rPr>
+        <w:t>ed</w:t>
+      </w:r>
+      <w:r>
+        <w:rPr>
+          <w:rFonts w:ascii="Times New Roman" w:hAnsi="Times New Roman"/>
+          <w:sz w:val="24"/>
+          <w:szCs w:val="24"/>
+          <w:lang w:val="en-US"/>
+        </w:rPr>
+        <w:t xml:space="preserve"> active </w:t>
+      </w:r>
+      <w:r>
+        <w:rPr>
+          <w:rFonts w:ascii="Times New Roman" w:hAnsi="Times New Roman"/>
+          <w:sz w:val="24"/>
+          <w:szCs w:val="24"/>
+          <w:lang w:val="en-US"/>
+        </w:rPr>
+        <w:t xml:space="preserve">and passive </w:t>
+      </w:r>
+      <w:r>
+        <w:rPr>
+          <w:rFonts w:ascii="Times New Roman" w:hAnsi="Times New Roman"/>
+          <w:sz w:val="24"/>
+          <w:szCs w:val="24"/>
+          <w:lang w:val="en-US"/>
+        </w:rPr>
+        <w:t>restoration</w:t>
+      </w:r>
+      <w:r>
+        <w:rPr>
+          <w:rFonts w:ascii="Times New Roman" w:hAnsi="Times New Roman"/>
+          <w:sz w:val="24"/>
+          <w:szCs w:val="24"/>
+          <w:lang w:val="en-US"/>
+        </w:rPr>
+        <w:t xml:space="preserve"> strategies </w:t>
+      </w:r>
+      <w:r>
+        <w:rPr>
+          <w:rFonts w:ascii="Times New Roman" w:hAnsi="Times New Roman"/>
+          <w:sz w:val="24"/>
+          <w:szCs w:val="24"/>
+          <w:lang w:val="en-US"/>
+        </w:rPr>
+        <w:t>w</w:t>
+      </w:r>
+      <w:r>
+        <w:rPr>
+          <w:rFonts w:ascii="Times New Roman" w:hAnsi="Times New Roman"/>
+          <w:sz w:val="24"/>
+          <w:szCs w:val="24"/>
+          <w:lang w:val="en-US"/>
+        </w:rPr>
+        <w:t>as 2,116 m</w:t>
+      </w:r>
+      <w:r>
+        <w:rPr>
+          <w:rFonts w:ascii="Times New Roman" w:hAnsi="Times New Roman"/>
+          <w:sz w:val="24"/>
+          <w:szCs w:val="24"/>
+          <w:vertAlign w:val="superscript"/>
+          <w:lang w:val="en-US"/>
+        </w:rPr>
+        <w:t>2</w:t>
+      </w:r>
+      <w:r>
+        <w:rPr>
+          <w:rFonts w:ascii="Times New Roman" w:hAnsi="Times New Roman"/>
+          <w:sz w:val="24"/>
+          <w:szCs w:val="24"/>
+          <w:lang w:val="en-US"/>
+        </w:rPr>
+        <w:t xml:space="preserve"> and 1,950 </w:t>
+      </w:r>
+      <w:r>
+        <w:rPr>
+          <w:rFonts w:ascii="Times New Roman" w:hAnsi="Times New Roman"/>
+          <w:sz w:val="24"/>
+          <w:szCs w:val="24"/>
+          <w:lang w:val="en-US"/>
+        </w:rPr>
+        <w:t>m</w:t>
+      </w:r>
+      <w:r>
+        <w:rPr>
+          <w:rFonts w:ascii="Times New Roman" w:hAnsi="Times New Roman"/>
+          <w:sz w:val="24"/>
+          <w:szCs w:val="24"/>
+          <w:vertAlign w:val="superscript"/>
+          <w:lang w:val="en-US"/>
+        </w:rPr>
+        <w:t>2</w:t>
+      </w:r>
+      <w:r>
+        <w:rPr>
+          <w:rFonts w:ascii="Times New Roman" w:hAnsi="Times New Roman"/>
+          <w:sz w:val="24"/>
+          <w:szCs w:val="24"/>
+          <w:lang w:val="en-US"/>
+        </w:rPr>
+        <w:t xml:space="preserve">, respectively. </w:t>
+      </w:r>
     </w:p>
     <w:p>
       <w:pPr>
@@ -1879,7 +2023,7 @@
         <w:lastRenderedPageBreak/>
         <w:t xml:space="preserve">The specific restoration practice described in each study was recorded and subsequently classified as active or passive restoration. Passive restoration refers to the natural regeneration of degraded ecosystems </w:t>
       </w:r>
-      <w:bookmarkStart w:id="4" w:name="_Hlk8830789"/>
+      <w:bookmarkStart w:id="3" w:name="_Hlk8830789"/>
       <w:r>
         <w:rPr>
           <w:rFonts w:ascii="Times New Roman" w:hAnsi="Times New Roman"/>
@@ -1889,38 +2033,38 @@
         </w:rPr>
         <w:t>with minimal to no human interventions such as the cessation of disturbance by installing fences to terminate grazing locally</w:t>
       </w:r>
+      <w:bookmarkEnd w:id="3"/>
+      <w:r>
+        <w:rPr>
+          <w:rFonts w:ascii="Times New Roman" w:hAnsi="Times New Roman"/>
+          <w:noProof/>
+          <w:sz w:val="24"/>
+          <w:szCs w:val="24"/>
+          <w:vertAlign w:val="superscript"/>
+          <w:lang w:val="en-US"/>
+        </w:rPr>
+        <w:t>9,27</w:t>
+      </w:r>
+      <w:r>
+        <w:rPr>
+          <w:rFonts w:ascii="Times New Roman" w:hAnsi="Times New Roman"/>
+          <w:sz w:val="24"/>
+          <w:szCs w:val="24"/>
+          <w:lang w:val="en-US"/>
+        </w:rPr>
+        <w:t xml:space="preserve">. Active restoration strategies were always direct human </w:t>
+      </w:r>
+      <w:bookmarkStart w:id="4" w:name="_Hlk8830552"/>
+      <w:r>
+        <w:rPr>
+          <w:rFonts w:ascii="Times New Roman" w:hAnsi="Times New Roman"/>
+          <w:sz w:val="24"/>
+          <w:szCs w:val="24"/>
+          <w:lang w:val="en-US"/>
+        </w:rPr>
+        <w:t>interventions on ecosystems to assist and accelerate their restoration</w:t>
+      </w:r>
       <w:bookmarkEnd w:id="4"/>
-      <w:r>
-        <w:rPr>
-          <w:rFonts w:ascii="Times New Roman" w:hAnsi="Times New Roman"/>
-          <w:noProof/>
-          <w:sz w:val="24"/>
-          <w:szCs w:val="24"/>
-          <w:vertAlign w:val="superscript"/>
-          <w:lang w:val="en-US"/>
-        </w:rPr>
-        <w:t>9,27</w:t>
-      </w:r>
-      <w:r>
-        <w:rPr>
-          <w:rFonts w:ascii="Times New Roman" w:hAnsi="Times New Roman"/>
-          <w:sz w:val="24"/>
-          <w:szCs w:val="24"/>
-          <w:lang w:val="en-US"/>
-        </w:rPr>
-        <w:t xml:space="preserve">. Active restoration strategies were always direct human </w:t>
-      </w:r>
-      <w:bookmarkStart w:id="5" w:name="_Hlk8830552"/>
-      <w:r>
-        <w:rPr>
-          <w:rFonts w:ascii="Times New Roman" w:hAnsi="Times New Roman"/>
-          <w:sz w:val="24"/>
-          <w:szCs w:val="24"/>
-          <w:lang w:val="en-US"/>
-        </w:rPr>
-        <w:t>interventions on ecosystems to assist and accelerate their restoration</w:t>
-      </w:r>
-      <w:bookmarkEnd w:id="5"/>
       <w:r>
         <w:rPr>
           <w:rFonts w:ascii="Times New Roman" w:hAnsi="Times New Roman"/>
@@ -2659,6 +2803,7 @@
         </w:rPr>
         <w:t xml:space="preserve"> (www.worldclim.org). The aridity index and duration of studies were used as covariates in statistical models. </w:t>
       </w:r>
+      <w:bookmarkStart w:id="5" w:name="_Hlk11676978"/>
       <w:r>
         <w:rPr>
           <w:rFonts w:ascii="Times New Roman" w:hAnsi="Times New Roman"/>
@@ -2675,16 +2820,36 @@
           <w:szCs w:val="24"/>
           <w:lang w:val="en-US"/>
         </w:rPr>
-        <w:t xml:space="preserve">of </w:t>
-      </w:r>
-      <w:r>
-        <w:rPr>
-          <w:rFonts w:ascii="Times New Roman" w:hAnsi="Times New Roman"/>
-          <w:sz w:val="24"/>
-          <w:szCs w:val="24"/>
-          <w:lang w:val="en-US"/>
-        </w:rPr>
-        <w:t>each article</w:t>
+        <w:t xml:space="preserve">(i.e. </w:t>
+      </w:r>
+      <w:r>
+        <w:rPr>
+          <w:rFonts w:ascii="Times New Roman" w:hAnsi="Times New Roman"/>
+          <w:sz w:val="24"/>
+          <w:szCs w:val="24"/>
+          <w:lang w:val="en-US"/>
+        </w:rPr>
+        <w:t xml:space="preserve">minimum </w:t>
+      </w:r>
+      <w:r>
+        <w:rPr>
+          <w:rFonts w:ascii="Times New Roman" w:hAnsi="Times New Roman"/>
+          <w:sz w:val="24"/>
+          <w:szCs w:val="24"/>
+          <w:lang w:val="en-US"/>
+        </w:rPr>
+        <w:t>size of units of observation)</w:t>
+      </w:r>
+      <w:r>
+        <w:rPr>
+          <w:rFonts w:ascii="Times New Roman" w:hAnsi="Times New Roman"/>
+          <w:noProof/>
+          <w:sz w:val="24"/>
+          <w:szCs w:val="24"/>
+          <w:vertAlign w:val="superscript"/>
+          <w:lang w:val="en-US"/>
+        </w:rPr>
+        <w:t>31</w:t>
       </w:r>
       <w:r>
         <w:rPr>
@@ -2702,7 +2867,7 @@
           <w:szCs w:val="24"/>
           <w:lang w:val="en-US"/>
         </w:rPr>
-        <w:t>was also reviewed</w:t>
+        <w:t>of each article was also reviewed</w:t>
       </w:r>
       <w:r>
         <w:rPr>
@@ -2714,6 +2879,7 @@
         <w:t xml:space="preserve">. </w:t>
       </w:r>
     </w:p>
+    <w:bookmarkEnd w:id="5"/>
     <w:p>
       <w:pPr>
         <w:autoSpaceDE w:val="0"/>
@@ -2836,7 +3002,18 @@
           <w:vertAlign w:val="superscript"/>
           <w:lang w:val="en-US"/>
         </w:rPr>
-        <w:t>31</w:t>
+        <w:t>3</w:t>
+      </w:r>
+      <w:r>
+        <w:rPr>
+          <w:rFonts w:ascii="Times New Roman" w:hAnsi="Times New Roman"/>
+          <w:noProof/>
+          <w:sz w:val="24"/>
+          <w:szCs w:val="24"/>
+          <w:vertAlign w:val="superscript"/>
+          <w:lang w:val="en-US"/>
+        </w:rPr>
+        <w:t>2</w:t>
       </w:r>
       <w:r>
         <w:rPr>
@@ -2856,7 +3033,18 @@
           <w:vertAlign w:val="superscript"/>
           <w:lang w:val="en-US"/>
         </w:rPr>
-        <w:t>32</w:t>
+        <w:t>3</w:t>
+      </w:r>
+      <w:r>
+        <w:rPr>
+          <w:rFonts w:ascii="Times New Roman" w:hAnsi="Times New Roman"/>
+          <w:noProof/>
+          <w:sz w:val="24"/>
+          <w:szCs w:val="24"/>
+          <w:vertAlign w:val="superscript"/>
+          <w:lang w:val="en-US"/>
+        </w:rPr>
+        <w:t>3</w:t>
       </w:r>
       <w:r>
         <w:rPr>
@@ -3005,7 +3193,17 @@
           <w:vertAlign w:val="superscript"/>
           <w:lang w:val="en-US"/>
         </w:rPr>
-        <w:t>33</w:t>
+        <w:t>3</w:t>
+      </w:r>
+      <w:r>
+        <w:rPr>
+          <w:rFonts w:ascii="Times New Roman" w:hAnsi="Times New Roman"/>
+          <w:sz w:val="24"/>
+          <w:szCs w:val="24"/>
+          <w:vertAlign w:val="superscript"/>
+          <w:lang w:val="en-US"/>
+        </w:rPr>
+        <w:t>4</w:t>
       </w:r>
       <w:r>
         <w:rPr>
@@ -3045,119 +3243,255 @@
           <w:vertAlign w:val="superscript"/>
           <w:lang w:val="en-US"/>
         </w:rPr>
+        <w:t>35</w:t>
+      </w:r>
+      <w:r>
+        <w:rPr>
+          <w:rFonts w:ascii="Times New Roman" w:hAnsi="Times New Roman"/>
+          <w:sz w:val="24"/>
+          <w:szCs w:val="24"/>
+          <w:lang w:val="en-US"/>
+        </w:rPr>
+        <w:t xml:space="preserve"> (</w:t>
+      </w:r>
+      <w:r>
+        <w:rPr>
+          <w:rFonts w:ascii="Times New Roman" w:hAnsi="Times New Roman"/>
+          <w:sz w:val="24"/>
+          <w:szCs w:val="24"/>
+          <w:lang w:val="en-US"/>
+        </w:rPr>
+        <w:t xml:space="preserve">e.g. different restoration practices implemented, and </w:t>
+      </w:r>
+      <w:r>
+        <w:rPr>
+          <w:rFonts w:ascii="Times New Roman" w:hAnsi="Times New Roman"/>
+          <w:sz w:val="24"/>
+          <w:szCs w:val="24"/>
+          <w:lang w:val="en-US"/>
+        </w:rPr>
+        <w:t xml:space="preserve">response </w:t>
+      </w:r>
+      <w:r>
+        <w:rPr>
+          <w:rFonts w:ascii="Times New Roman" w:hAnsi="Times New Roman"/>
+          <w:sz w:val="24"/>
+          <w:szCs w:val="24"/>
+          <w:lang w:val="en-US"/>
+        </w:rPr>
+        <w:t xml:space="preserve">variables </w:t>
+      </w:r>
+      <w:r>
+        <w:rPr>
+          <w:rFonts w:ascii="Times New Roman" w:hAnsi="Times New Roman"/>
+          <w:sz w:val="24"/>
+          <w:szCs w:val="24"/>
+          <w:lang w:val="en-US"/>
+        </w:rPr>
+        <w:t>measured),</w:t>
+      </w:r>
+      <w:r>
+        <w:rPr>
+          <w:rFonts w:ascii="Times New Roman" w:hAnsi="Times New Roman"/>
+          <w:sz w:val="24"/>
+          <w:szCs w:val="24"/>
+          <w:lang w:val="en-US"/>
+        </w:rPr>
+        <w:t xml:space="preserve"> and then applied post hoc meta-regressions to test the potential influence of </w:t>
+      </w:r>
+      <w:r>
+        <w:rPr>
+          <w:rFonts w:ascii="Times New Roman" w:hAnsi="Times New Roman"/>
+          <w:sz w:val="24"/>
+          <w:szCs w:val="24"/>
+          <w:lang w:val="en-US"/>
+        </w:rPr>
+        <w:t xml:space="preserve">two moderator variables, </w:t>
+      </w:r>
+      <w:r>
+        <w:rPr>
+          <w:rFonts w:ascii="Times New Roman" w:hAnsi="Times New Roman"/>
+          <w:sz w:val="24"/>
+          <w:szCs w:val="24"/>
+          <w:lang w:val="en-US"/>
+        </w:rPr>
+        <w:t>aridity</w:t>
+      </w:r>
+      <w:r>
+        <w:rPr>
+          <w:rFonts w:ascii="Times New Roman" w:hAnsi="Times New Roman"/>
+          <w:noProof/>
+          <w:sz w:val="24"/>
+          <w:szCs w:val="24"/>
+          <w:vertAlign w:val="superscript"/>
+          <w:lang w:val="en-US"/>
+        </w:rPr>
+        <w:t>30</w:t>
+      </w:r>
+      <w:r>
+        <w:rPr>
+          <w:rFonts w:ascii="Times New Roman" w:hAnsi="Times New Roman"/>
+          <w:sz w:val="24"/>
+          <w:szCs w:val="24"/>
+          <w:lang w:val="en-US"/>
+        </w:rPr>
+        <w:t xml:space="preserve"> and time from onset of study</w:t>
+      </w:r>
+      <w:r>
+        <w:rPr>
+          <w:rFonts w:ascii="Times New Roman" w:hAnsi="Times New Roman"/>
+          <w:sz w:val="24"/>
+          <w:szCs w:val="24"/>
+          <w:lang w:val="en-US"/>
+        </w:rPr>
+        <w:t>, on the outcomes</w:t>
+      </w:r>
+      <w:r>
+        <w:rPr>
+          <w:rFonts w:ascii="Times New Roman" w:hAnsi="Times New Roman"/>
+          <w:sz w:val="24"/>
+          <w:szCs w:val="24"/>
+          <w:vertAlign w:val="superscript"/>
+          <w:lang w:val="en-US"/>
+        </w:rPr>
         <w:t>3</w:t>
       </w:r>
       <w:r>
         <w:rPr>
           <w:rFonts w:ascii="Times New Roman" w:hAnsi="Times New Roman"/>
-          <w:noProof/>
           <w:sz w:val="24"/>
           <w:szCs w:val="24"/>
           <w:vertAlign w:val="superscript"/>
           <w:lang w:val="en-US"/>
         </w:rPr>
-        <w:t>4</w:t>
-      </w:r>
-      <w:r>
-        <w:rPr>
-          <w:rFonts w:ascii="Times New Roman" w:hAnsi="Times New Roman"/>
-          <w:sz w:val="24"/>
-          <w:szCs w:val="24"/>
-          <w:lang w:val="en-US"/>
-        </w:rPr>
-        <w:t xml:space="preserve"> (</w:t>
-      </w:r>
-      <w:r>
-        <w:rPr>
-          <w:rFonts w:ascii="Times New Roman" w:hAnsi="Times New Roman"/>
-          <w:sz w:val="24"/>
-          <w:szCs w:val="24"/>
-          <w:lang w:val="en-US"/>
-        </w:rPr>
-        <w:t xml:space="preserve">e.g. different restoration practices implemented, and </w:t>
-      </w:r>
-      <w:r>
-        <w:rPr>
-          <w:rFonts w:ascii="Times New Roman" w:hAnsi="Times New Roman"/>
-          <w:sz w:val="24"/>
-          <w:szCs w:val="24"/>
-          <w:lang w:val="en-US"/>
-        </w:rPr>
-        <w:t xml:space="preserve">response </w:t>
-      </w:r>
-      <w:r>
-        <w:rPr>
-          <w:rFonts w:ascii="Times New Roman" w:hAnsi="Times New Roman"/>
-          <w:sz w:val="24"/>
-          <w:szCs w:val="24"/>
-          <w:lang w:val="en-US"/>
-        </w:rPr>
-        <w:t xml:space="preserve">variables </w:t>
-      </w:r>
-      <w:r>
-        <w:rPr>
-          <w:rFonts w:ascii="Times New Roman" w:hAnsi="Times New Roman"/>
-          <w:sz w:val="24"/>
-          <w:szCs w:val="24"/>
-          <w:lang w:val="en-US"/>
-        </w:rPr>
-        <w:t>measured),</w:t>
-      </w:r>
-      <w:r>
-        <w:rPr>
-          <w:rFonts w:ascii="Times New Roman" w:hAnsi="Times New Roman"/>
-          <w:sz w:val="24"/>
-          <w:szCs w:val="24"/>
-          <w:lang w:val="en-US"/>
-        </w:rPr>
-        <w:t xml:space="preserve"> and then applied post hoc meta-regressions to test the potential influence of </w:t>
-      </w:r>
-      <w:r>
-        <w:rPr>
-          <w:rFonts w:ascii="Times New Roman" w:hAnsi="Times New Roman"/>
-          <w:sz w:val="24"/>
-          <w:szCs w:val="24"/>
-          <w:lang w:val="en-US"/>
-        </w:rPr>
-        <w:t xml:space="preserve">two moderator variables, </w:t>
-      </w:r>
-      <w:r>
-        <w:rPr>
-          <w:rFonts w:ascii="Times New Roman" w:hAnsi="Times New Roman"/>
-          <w:sz w:val="24"/>
-          <w:szCs w:val="24"/>
-          <w:lang w:val="en-US"/>
-        </w:rPr>
-        <w:t>aridity</w:t>
-      </w:r>
-      <w:r>
-        <w:rPr>
-          <w:rFonts w:ascii="Times New Roman" w:hAnsi="Times New Roman"/>
-          <w:noProof/>
+        <w:t>6</w:t>
+      </w:r>
+      <w:r>
+        <w:rPr>
+          <w:rFonts w:ascii="Times New Roman" w:hAnsi="Times New Roman"/>
+          <w:sz w:val="24"/>
+          <w:szCs w:val="24"/>
+          <w:lang w:val="en-US"/>
+        </w:rPr>
+        <w:t>. S</w:t>
+      </w:r>
+      <w:r>
+        <w:rPr>
+          <w:rFonts w:ascii="Times New Roman" w:hAnsi="Times New Roman"/>
+          <w:sz w:val="24"/>
+          <w:szCs w:val="24"/>
+          <w:lang w:val="en-US"/>
+        </w:rPr>
+        <w:t xml:space="preserve">tatistical significance of active and passive restoration strategies was tested </w:t>
+      </w:r>
+      <w:r>
+        <w:rPr>
+          <w:rFonts w:ascii="Times New Roman" w:hAnsi="Times New Roman"/>
+          <w:sz w:val="24"/>
+          <w:szCs w:val="24"/>
+          <w:lang w:val="en-US"/>
+        </w:rPr>
+        <w:t>by</w:t>
+      </w:r>
+      <w:r>
+        <w:rPr>
+          <w:rFonts w:ascii="Times New Roman" w:hAnsi="Times New Roman"/>
+          <w:sz w:val="24"/>
+          <w:szCs w:val="24"/>
+          <w:lang w:val="en-US"/>
+        </w:rPr>
+        <w:t xml:space="preserve"> </w:t>
+      </w:r>
+      <w:r>
+        <w:rPr>
+          <w:rFonts w:ascii="Times New Roman" w:hAnsi="Times New Roman"/>
+          <w:sz w:val="24"/>
+          <w:szCs w:val="24"/>
+          <w:lang w:val="en-US"/>
+        </w:rPr>
+        <w:t xml:space="preserve">t-test </w:t>
+      </w:r>
+      <w:r>
+        <w:rPr>
+          <w:rFonts w:ascii="Times New Roman" w:hAnsi="Times New Roman"/>
+          <w:sz w:val="24"/>
+          <w:szCs w:val="24"/>
+          <w:lang w:val="en-US"/>
+        </w:rPr>
+        <w:t>against a value of</w:t>
+      </w:r>
+      <w:r>
+        <w:rPr>
+          <w:rFonts w:ascii="Times New Roman" w:hAnsi="Times New Roman"/>
+          <w:sz w:val="24"/>
+          <w:szCs w:val="24"/>
+          <w:lang w:val="en-US"/>
+        </w:rPr>
+        <w:t xml:space="preserve"> 0. </w:t>
+      </w:r>
+      <w:r>
+        <w:rPr>
+          <w:rFonts w:ascii="Times New Roman" w:hAnsi="Times New Roman"/>
+          <w:sz w:val="24"/>
+          <w:szCs w:val="24"/>
+          <w:lang w:val="en-US"/>
+        </w:rPr>
+        <w:t>R</w:t>
+      </w:r>
+      <w:r>
+        <w:rPr>
+          <w:rFonts w:ascii="Times New Roman" w:hAnsi="Times New Roman"/>
+          <w:sz w:val="24"/>
+          <w:szCs w:val="24"/>
+          <w:lang w:val="en-US"/>
+        </w:rPr>
+        <w:t>estoration practices and outcomes were considered significant if their estimated 95% confidence intervals</w:t>
+      </w:r>
+      <w:r>
+        <w:rPr>
+          <w:rFonts w:ascii="Times New Roman" w:hAnsi="Times New Roman"/>
+          <w:sz w:val="24"/>
+          <w:szCs w:val="24"/>
+          <w:lang w:val="en-US"/>
+        </w:rPr>
+        <w:t xml:space="preserve"> </w:t>
+      </w:r>
+      <w:r>
+        <w:rPr>
+          <w:rFonts w:ascii="Times New Roman" w:hAnsi="Times New Roman"/>
+          <w:sz w:val="24"/>
+          <w:szCs w:val="24"/>
+          <w:lang w:val="en-US"/>
+        </w:rPr>
+        <w:t>did not overlap 0</w:t>
+      </w:r>
+      <w:r>
+        <w:rPr>
+          <w:rFonts w:ascii="Times New Roman" w:hAnsi="Times New Roman"/>
+          <w:sz w:val="24"/>
+          <w:szCs w:val="24"/>
+          <w:lang w:val="en-US"/>
+        </w:rPr>
+        <w:t xml:space="preserve">. </w:t>
+      </w:r>
+      <w:r>
+        <w:rPr>
+          <w:rFonts w:ascii="Times New Roman" w:hAnsi="Times New Roman"/>
+          <w:sz w:val="24"/>
+          <w:szCs w:val="24"/>
+          <w:lang w:val="en-US"/>
+        </w:rPr>
+        <w:t>All analyses done in R version 3.5.5</w:t>
+      </w:r>
+      <w:r>
+        <w:rPr>
+          <w:rFonts w:ascii="Times New Roman" w:hAnsi="Times New Roman"/>
           <w:sz w:val="24"/>
           <w:szCs w:val="24"/>
           <w:vertAlign w:val="superscript"/>
           <w:lang w:val="en-US"/>
         </w:rPr>
-        <w:t>30</w:t>
-      </w:r>
-      <w:r>
-        <w:rPr>
-          <w:rFonts w:ascii="Times New Roman" w:hAnsi="Times New Roman"/>
-          <w:sz w:val="24"/>
-          <w:szCs w:val="24"/>
-          <w:lang w:val="en-US"/>
-        </w:rPr>
-        <w:t xml:space="preserve"> and time from onset of study</w:t>
-      </w:r>
-      <w:r>
-        <w:rPr>
-          <w:rFonts w:ascii="Times New Roman" w:hAnsi="Times New Roman"/>
-          <w:sz w:val="24"/>
-          <w:szCs w:val="24"/>
-          <w:lang w:val="en-US"/>
-        </w:rPr>
-        <w:t>, on the outcomes</w:t>
+        <w:t>3</w:t>
       </w:r>
       <w:r>
         <w:rPr>
@@ -3167,124 +3501,16 @@
           <w:vertAlign w:val="superscript"/>
           <w:lang w:val="en-US"/>
         </w:rPr>
-        <w:t>35</w:t>
-      </w:r>
-      <w:r>
-        <w:rPr>
-          <w:rFonts w:ascii="Times New Roman" w:hAnsi="Times New Roman"/>
-          <w:sz w:val="24"/>
-          <w:szCs w:val="24"/>
-          <w:lang w:val="en-US"/>
-        </w:rPr>
-        <w:t>. S</w:t>
-      </w:r>
-      <w:r>
-        <w:rPr>
-          <w:rFonts w:ascii="Times New Roman" w:hAnsi="Times New Roman"/>
-          <w:sz w:val="24"/>
-          <w:szCs w:val="24"/>
-          <w:lang w:val="en-US"/>
-        </w:rPr>
-        <w:t xml:space="preserve">tatistical significance of active and passive restoration strategies was tested </w:t>
-      </w:r>
-      <w:r>
-        <w:rPr>
-          <w:rFonts w:ascii="Times New Roman" w:hAnsi="Times New Roman"/>
-          <w:sz w:val="24"/>
-          <w:szCs w:val="24"/>
-          <w:lang w:val="en-US"/>
-        </w:rPr>
-        <w:t>by</w:t>
-      </w:r>
-      <w:r>
-        <w:rPr>
-          <w:rFonts w:ascii="Times New Roman" w:hAnsi="Times New Roman"/>
-          <w:sz w:val="24"/>
-          <w:szCs w:val="24"/>
-          <w:lang w:val="en-US"/>
-        </w:rPr>
-        <w:t xml:space="preserve"> </w:t>
-      </w:r>
-      <w:r>
-        <w:rPr>
-          <w:rFonts w:ascii="Times New Roman" w:hAnsi="Times New Roman"/>
-          <w:sz w:val="24"/>
-          <w:szCs w:val="24"/>
-          <w:lang w:val="en-US"/>
-        </w:rPr>
-        <w:t xml:space="preserve">t-test </w:t>
-      </w:r>
-      <w:r>
-        <w:rPr>
-          <w:rFonts w:ascii="Times New Roman" w:hAnsi="Times New Roman"/>
-          <w:sz w:val="24"/>
-          <w:szCs w:val="24"/>
-          <w:lang w:val="en-US"/>
-        </w:rPr>
-        <w:t>against a value of</w:t>
-      </w:r>
-      <w:r>
-        <w:rPr>
-          <w:rFonts w:ascii="Times New Roman" w:hAnsi="Times New Roman"/>
-          <w:sz w:val="24"/>
-          <w:szCs w:val="24"/>
-          <w:lang w:val="en-US"/>
-        </w:rPr>
-        <w:t xml:space="preserve"> 0. </w:t>
-      </w:r>
-      <w:r>
-        <w:rPr>
-          <w:rFonts w:ascii="Times New Roman" w:hAnsi="Times New Roman"/>
-          <w:sz w:val="24"/>
-          <w:szCs w:val="24"/>
-          <w:lang w:val="en-US"/>
-        </w:rPr>
-        <w:t>R</w:t>
-      </w:r>
-      <w:r>
-        <w:rPr>
-          <w:rFonts w:ascii="Times New Roman" w:hAnsi="Times New Roman"/>
-          <w:sz w:val="24"/>
-          <w:szCs w:val="24"/>
-          <w:lang w:val="en-US"/>
-        </w:rPr>
-        <w:t>estoration practices and outcomes were considered significant if their estimated 95% confidence intervals</w:t>
-      </w:r>
-      <w:r>
-        <w:rPr>
-          <w:rFonts w:ascii="Times New Roman" w:hAnsi="Times New Roman"/>
-          <w:sz w:val="24"/>
-          <w:szCs w:val="24"/>
-          <w:lang w:val="en-US"/>
-        </w:rPr>
-        <w:t xml:space="preserve"> </w:t>
-      </w:r>
-      <w:r>
-        <w:rPr>
-          <w:rFonts w:ascii="Times New Roman" w:hAnsi="Times New Roman"/>
-          <w:sz w:val="24"/>
-          <w:szCs w:val="24"/>
-          <w:lang w:val="en-US"/>
-        </w:rPr>
-        <w:t>did not overlap 0</w:t>
-      </w:r>
-      <w:r>
-        <w:rPr>
-          <w:rFonts w:ascii="Times New Roman" w:hAnsi="Times New Roman"/>
-          <w:sz w:val="24"/>
-          <w:szCs w:val="24"/>
-          <w:lang w:val="en-US"/>
-        </w:rPr>
-        <w:t xml:space="preserve">. </w:t>
-      </w:r>
-      <w:r>
-        <w:rPr>
-          <w:rFonts w:ascii="Times New Roman" w:hAnsi="Times New Roman"/>
-          <w:sz w:val="24"/>
-          <w:szCs w:val="24"/>
-          <w:lang w:val="en-US"/>
-        </w:rPr>
-        <w:t>All analyses done in R version 3.5.5</w:t>
+        <w:t>7</w:t>
+      </w:r>
+      <w:r>
+        <w:rPr>
+          <w:rFonts w:ascii="Times New Roman" w:hAnsi="Times New Roman"/>
+          <w:sz w:val="24"/>
+          <w:szCs w:val="24"/>
+          <w:lang w:val="en-US"/>
+        </w:rPr>
+        <w:t>, and both the packages meta</w:t>
       </w:r>
       <w:r>
         <w:rPr>
@@ -3304,16 +3530,16 @@
           <w:vertAlign w:val="superscript"/>
           <w:lang w:val="en-US"/>
         </w:rPr>
-        <w:t>6</w:t>
-      </w:r>
-      <w:r>
-        <w:rPr>
-          <w:rFonts w:ascii="Times New Roman" w:hAnsi="Times New Roman"/>
-          <w:sz w:val="24"/>
-          <w:szCs w:val="24"/>
-          <w:lang w:val="en-US"/>
-        </w:rPr>
-        <w:t>, and both the packages meta</w:t>
+        <w:t>8</w:t>
+      </w:r>
+      <w:r>
+        <w:rPr>
+          <w:rFonts w:ascii="Times New Roman" w:hAnsi="Times New Roman"/>
+          <w:sz w:val="24"/>
+          <w:szCs w:val="24"/>
+          <w:lang w:val="en-US"/>
+        </w:rPr>
+        <w:t xml:space="preserve"> and metafor</w:t>
       </w:r>
       <w:r>
         <w:rPr>
@@ -3333,35 +3559,6 @@
           <w:vertAlign w:val="superscript"/>
           <w:lang w:val="en-US"/>
         </w:rPr>
-        <w:t>7</w:t>
-      </w:r>
-      <w:r>
-        <w:rPr>
-          <w:rFonts w:ascii="Times New Roman" w:hAnsi="Times New Roman"/>
-          <w:sz w:val="24"/>
-          <w:szCs w:val="24"/>
-          <w:lang w:val="en-US"/>
-        </w:rPr>
-        <w:t xml:space="preserve"> and metafor</w:t>
-      </w:r>
-      <w:r>
-        <w:rPr>
-          <w:rFonts w:ascii="Times New Roman" w:hAnsi="Times New Roman"/>
-          <w:sz w:val="24"/>
-          <w:szCs w:val="24"/>
-          <w:vertAlign w:val="superscript"/>
-          <w:lang w:val="en-US"/>
-        </w:rPr>
-        <w:t>3</w:t>
-      </w:r>
-      <w:r>
-        <w:rPr>
-          <w:rFonts w:ascii="Times New Roman" w:hAnsi="Times New Roman"/>
-          <w:sz w:val="24"/>
-          <w:szCs w:val="24"/>
-          <w:vertAlign w:val="superscript"/>
-          <w:lang w:val="en-US"/>
-        </w:rPr>
         <w:t>5</w:t>
       </w:r>
       <w:r>
@@ -3373,18 +3570,6 @@
         </w:rPr>
         <w:t xml:space="preserve"> were used for meta-analytical analyses. </w:t>
       </w:r>
-    </w:p>
-    <w:p>
-      <w:pPr>
-        <w:spacing w:after="0" w:line="480" w:lineRule="auto"/>
-        <w:rPr>
-          <w:rFonts w:ascii="Times New Roman" w:eastAsia="Times New Roman" w:hAnsi="Times New Roman"/>
-          <w:b/>
-          <w:sz w:val="24"/>
-          <w:szCs w:val="24"/>
-          <w:lang w:val="en-US"/>
-        </w:rPr>
-      </w:pPr>
     </w:p>
     <w:p>
       <w:pPr>
@@ -3429,53 +3614,53 @@
         <w:ind w:left="0" w:firstLine="0"/>
       </w:pPr>
       <w:r>
+        <w:t xml:space="preserve">Data collected </w:t>
+      </w:r>
+      <w:r>
+        <w:t xml:space="preserve">and support code </w:t>
+      </w:r>
+      <w:r>
+        <w:t xml:space="preserve">to a meta-analysis comparing active and passive restoration </w:t>
+      </w:r>
+      <w:r>
+        <w:t xml:space="preserve">practices and their outcomes </w:t>
+      </w:r>
+      <w:r>
+        <w:t>in dryland</w:t>
+      </w:r>
+      <w:r>
+        <w:t xml:space="preserve"> ecosystem</w:t>
+      </w:r>
+      <w:r>
+        <w:t>s globally</w:t>
+      </w:r>
+      <w:r>
+        <w:t xml:space="preserve"> </w:t>
+      </w:r>
+      <w:r>
+        <w:t>are published (</w:t>
+      </w:r>
+      <w:proofErr w:type="spellStart"/>
+      <w:r>
+        <w:t>Lortie</w:t>
+      </w:r>
+      <w:proofErr w:type="spellEnd"/>
+      <w:r>
+        <w:t xml:space="preserve"> C.J. and Miguel</w:t>
+      </w:r>
+      <w:r>
+        <w:t xml:space="preserve"> </w:t>
+      </w:r>
+      <w:r>
         <w:lastRenderedPageBreak/>
-        <w:t xml:space="preserve">Data collected </w:t>
-      </w:r>
-      <w:r>
-        <w:t xml:space="preserve">and support code </w:t>
-      </w:r>
-      <w:r>
-        <w:t xml:space="preserve">to a meta-analysis comparing active and passive restoration </w:t>
-      </w:r>
-      <w:r>
-        <w:t xml:space="preserve">practices and their outcomes </w:t>
-      </w:r>
-      <w:r>
-        <w:t>in dryland</w:t>
-      </w:r>
-      <w:r>
-        <w:t xml:space="preserve"> ecosystem</w:t>
-      </w:r>
-      <w:r>
-        <w:t>s globally</w:t>
-      </w:r>
-      <w:r>
-        <w:t xml:space="preserve"> </w:t>
-      </w:r>
-      <w:r>
-        <w:t>are published (</w:t>
+        <w:t xml:space="preserve">M.F. 2019. A set of R code to test dryland restoration efficacy using meta-analysis. </w:t>
       </w:r>
       <w:proofErr w:type="spellStart"/>
       <w:r>
-        <w:t>Lortie</w:t>
+        <w:t>Zenodo</w:t>
       </w:r>
       <w:proofErr w:type="spellEnd"/>
       <w:r>
-        <w:t xml:space="preserve"> C.J. and Miguel</w:t>
-      </w:r>
-      <w:r>
-        <w:t xml:space="preserve"> </w:t>
-      </w:r>
-      <w:r>
-        <w:t xml:space="preserve">M.F. 2019. A set of R code to test dryland restoration efficacy using meta-analysis. </w:t>
-      </w:r>
-      <w:proofErr w:type="spellStart"/>
-      <w:r>
-        <w:t>Zenodo</w:t>
-      </w:r>
-      <w:proofErr w:type="spellEnd"/>
-      <w:r>
         <w:t>. DOI: 10.5281/zenodo.2653943)</w:t>
       </w:r>
       <w:r>
@@ -3776,6 +3961,7 @@
           <w:szCs w:val="24"/>
           <w:lang w:val="en-US"/>
         </w:rPr>
+        <w:lastRenderedPageBreak/>
         <w:t xml:space="preserve">References </w:t>
       </w:r>
     </w:p>
@@ -5210,7 +5396,6 @@
           <w:szCs w:val="24"/>
           <w:lang w:val="en-US"/>
         </w:rPr>
-        <w:lastRenderedPageBreak/>
         <w:t>Science (80-. ).</w:t>
       </w:r>
       <w:r>
@@ -5325,7 +5510,18 @@
           <w:szCs w:val="24"/>
           <w:lang w:val="en-US"/>
         </w:rPr>
-        <w:t xml:space="preserve"> (2006). doi:10.3733/ucanr.8163</w:t>
+        <w:t xml:space="preserve"> </w:t>
+      </w:r>
+      <w:r>
+        <w:rPr>
+          <w:rFonts w:ascii="Times New Roman" w:hAnsi="Times New Roman"/>
+          <w:noProof/>
+          <w:sz w:val="24"/>
+          <w:szCs w:val="24"/>
+          <w:lang w:val="en-US"/>
+        </w:rPr>
+        <w:lastRenderedPageBreak/>
+        <w:t>(2006). doi:10.3733/ucanr.8163</w:t>
       </w:r>
     </w:p>
     <w:p>
@@ -6391,7 +6587,7 @@
           <w:lang w:val="en-US"/>
         </w:rPr>
         <w:tab/>
-        <w:t xml:space="preserve">Hedges, L., V., Gurevitch, J. &amp; Curtis, P. The Meta-Analysis of Response Ratios in Experimental Ecology. </w:t>
+        <w:t xml:space="preserve">Eric J. Gustafson, G. R. P. Quantifying Landscape Spatial Pattern: What Is the State of the Art? </w:t>
       </w:r>
       <w:r>
         <w:rPr>
@@ -6403,7 +6599,7 @@
           <w:szCs w:val="24"/>
           <w:lang w:val="en-US"/>
         </w:rPr>
-        <w:t>Ecology</w:t>
+        <w:t>Ecosystems</w:t>
       </w:r>
       <w:r>
         <w:rPr>
@@ -6425,17 +6621,17 @@
           <w:szCs w:val="24"/>
           <w:lang w:val="en-US"/>
         </w:rPr>
-        <w:t>80,</w:t>
-      </w:r>
-      <w:r>
-        <w:rPr>
-          <w:rFonts w:ascii="Times New Roman" w:hAnsi="Times New Roman"/>
-          <w:noProof/>
-          <w:sz w:val="24"/>
-          <w:szCs w:val="24"/>
-          <w:lang w:val="en-US"/>
-        </w:rPr>
-        <w:t xml:space="preserve"> 1150–1156 (1999).</w:t>
+        <w:t>1,</w:t>
+      </w:r>
+      <w:r>
+        <w:rPr>
+          <w:rFonts w:ascii="Times New Roman" w:hAnsi="Times New Roman"/>
+          <w:noProof/>
+          <w:sz w:val="24"/>
+          <w:szCs w:val="24"/>
+          <w:lang w:val="en-US"/>
+        </w:rPr>
+        <w:t xml:space="preserve"> 143–156 (1998).</w:t>
       </w:r>
     </w:p>
     <w:p>
@@ -6473,7 +6669,7 @@
           <w:lang w:val="en-US"/>
         </w:rPr>
         <w:tab/>
-        <w:t xml:space="preserve">Lajeunesse, M. J. Bias and correction for the log response ratio in ecological meta-analysis. </w:t>
+        <w:t xml:space="preserve">Hedges, L., V., Gurevitch, J. &amp; Curtis, P. The Meta-Analysis of Response Ratios in Experimental Ecology. </w:t>
       </w:r>
       <w:r>
         <w:rPr>
@@ -6507,17 +6703,17 @@
           <w:szCs w:val="24"/>
           <w:lang w:val="en-US"/>
         </w:rPr>
-        <w:t>96,</w:t>
-      </w:r>
-      <w:r>
-        <w:rPr>
-          <w:rFonts w:ascii="Times New Roman" w:hAnsi="Times New Roman"/>
-          <w:noProof/>
-          <w:sz w:val="24"/>
-          <w:szCs w:val="24"/>
-          <w:lang w:val="en-US"/>
-        </w:rPr>
-        <w:t xml:space="preserve"> 2056–2063 (2015).</w:t>
+        <w:t>80,</w:t>
+      </w:r>
+      <w:r>
+        <w:rPr>
+          <w:rFonts w:ascii="Times New Roman" w:hAnsi="Times New Roman"/>
+          <w:noProof/>
+          <w:sz w:val="24"/>
+          <w:szCs w:val="24"/>
+          <w:lang w:val="en-US"/>
+        </w:rPr>
+        <w:t xml:space="preserve"> 1150–1156 (1999).</w:t>
       </w:r>
     </w:p>
     <w:p>
@@ -6555,7 +6751,7 @@
           <w:lang w:val="en-US"/>
         </w:rPr>
         <w:tab/>
-        <w:t xml:space="preserve">Pustejovsky, J. E. Using response ratios for meta-analyzing single-case designs with behavioral outcomes. </w:t>
+        <w:t xml:space="preserve">Lajeunesse, M. J. Bias and correction for the log response ratio in ecological meta-analysis. </w:t>
       </w:r>
       <w:r>
         <w:rPr>
@@ -6567,7 +6763,7 @@
           <w:szCs w:val="24"/>
           <w:lang w:val="en-US"/>
         </w:rPr>
-        <w:t>J. Sch. Psychol.</w:t>
+        <w:t>Ecology</w:t>
       </w:r>
       <w:r>
         <w:rPr>
@@ -6589,17 +6785,17 @@
           <w:szCs w:val="24"/>
           <w:lang w:val="en-US"/>
         </w:rPr>
-        <w:t>68,</w:t>
-      </w:r>
-      <w:r>
-        <w:rPr>
-          <w:rFonts w:ascii="Times New Roman" w:hAnsi="Times New Roman"/>
-          <w:noProof/>
-          <w:sz w:val="24"/>
-          <w:szCs w:val="24"/>
-          <w:lang w:val="en-US"/>
-        </w:rPr>
-        <w:t xml:space="preserve"> 99–112 (2018).</w:t>
+        <w:t>96,</w:t>
+      </w:r>
+      <w:r>
+        <w:rPr>
+          <w:rFonts w:ascii="Times New Roman" w:hAnsi="Times New Roman"/>
+          <w:noProof/>
+          <w:sz w:val="24"/>
+          <w:szCs w:val="24"/>
+          <w:lang w:val="en-US"/>
+        </w:rPr>
+        <w:t xml:space="preserve"> 2056–2063 (2015).</w:t>
       </w:r>
     </w:p>
     <w:p>
@@ -6637,7 +6833,7 @@
           <w:lang w:val="en-US"/>
         </w:rPr>
         <w:tab/>
-        <w:t xml:space="preserve">Schwarzer, G., Carpenter, J. R. &amp; Rücker, G. </w:t>
+        <w:t xml:space="preserve">Pustejovsky, J. E. Using response ratios for meta-analyzing single-case designs with behavioral outcomes. </w:t>
       </w:r>
       <w:r>
         <w:rPr>
@@ -6649,17 +6845,39 @@
           <w:szCs w:val="24"/>
           <w:lang w:val="en-US"/>
         </w:rPr>
-        <w:t>Meta- Analysis with R</w:t>
-      </w:r>
-      <w:r>
-        <w:rPr>
-          <w:rFonts w:ascii="Times New Roman" w:hAnsi="Times New Roman"/>
-          <w:noProof/>
-          <w:sz w:val="24"/>
-          <w:szCs w:val="24"/>
-          <w:lang w:val="en-US"/>
-        </w:rPr>
-        <w:t>. (Springer, 2015).</w:t>
+        <w:t>J. Sch. Psychol.</w:t>
+      </w:r>
+      <w:r>
+        <w:rPr>
+          <w:rFonts w:ascii="Times New Roman" w:hAnsi="Times New Roman"/>
+          <w:noProof/>
+          <w:sz w:val="24"/>
+          <w:szCs w:val="24"/>
+          <w:lang w:val="en-US"/>
+        </w:rPr>
+        <w:t xml:space="preserve"> </w:t>
+      </w:r>
+      <w:r>
+        <w:rPr>
+          <w:rFonts w:ascii="Times New Roman" w:hAnsi="Times New Roman"/>
+          <w:b/>
+          <w:bCs/>
+          <w:noProof/>
+          <w:sz w:val="24"/>
+          <w:szCs w:val="24"/>
+          <w:lang w:val="en-US"/>
+        </w:rPr>
+        <w:t>68,</w:t>
+      </w:r>
+      <w:r>
+        <w:rPr>
+          <w:rFonts w:ascii="Times New Roman" w:hAnsi="Times New Roman"/>
+          <w:noProof/>
+          <w:sz w:val="24"/>
+          <w:szCs w:val="24"/>
+          <w:lang w:val="en-US"/>
+        </w:rPr>
+        <w:t xml:space="preserve"> 99–112 (2018).</w:t>
       </w:r>
     </w:p>
     <w:p>
@@ -6697,7 +6915,7 @@
           <w:lang w:val="en-US"/>
         </w:rPr>
         <w:tab/>
-        <w:t xml:space="preserve">Viechtbauer, W. Conducting meta-analyses in R with the metafor package. </w:t>
+        <w:t xml:space="preserve">Schwarzer, G., Carpenter, J. R. &amp; Rücker, G. </w:t>
       </w:r>
       <w:r>
         <w:rPr>
@@ -6709,39 +6927,17 @@
           <w:szCs w:val="24"/>
           <w:lang w:val="en-US"/>
         </w:rPr>
-        <w:t>J. Stat. Softw.</w:t>
-      </w:r>
-      <w:r>
-        <w:rPr>
-          <w:rFonts w:ascii="Times New Roman" w:hAnsi="Times New Roman"/>
-          <w:noProof/>
-          <w:sz w:val="24"/>
-          <w:szCs w:val="24"/>
-          <w:lang w:val="en-US"/>
-        </w:rPr>
-        <w:t xml:space="preserve"> </w:t>
-      </w:r>
-      <w:r>
-        <w:rPr>
-          <w:rFonts w:ascii="Times New Roman" w:hAnsi="Times New Roman"/>
-          <w:b/>
-          <w:bCs/>
-          <w:noProof/>
-          <w:sz w:val="24"/>
-          <w:szCs w:val="24"/>
-          <w:lang w:val="en-US"/>
-        </w:rPr>
-        <w:t>36,</w:t>
-      </w:r>
-      <w:r>
-        <w:rPr>
-          <w:rFonts w:ascii="Times New Roman" w:hAnsi="Times New Roman"/>
-          <w:noProof/>
-          <w:sz w:val="24"/>
-          <w:szCs w:val="24"/>
-          <w:lang w:val="en-US"/>
-        </w:rPr>
-        <w:t xml:space="preserve"> 1–48 (2010).</w:t>
+        <w:t>Meta- Analysis with R</w:t>
+      </w:r>
+      <w:r>
+        <w:rPr>
+          <w:rFonts w:ascii="Times New Roman" w:hAnsi="Times New Roman"/>
+          <w:noProof/>
+          <w:sz w:val="24"/>
+          <w:szCs w:val="24"/>
+          <w:lang w:val="en-US"/>
+        </w:rPr>
+        <w:t>. (Springer, 2015).</w:t>
       </w:r>
     </w:p>
     <w:p>
@@ -6779,7 +6975,7 @@
           <w:lang w:val="en-US"/>
         </w:rPr>
         <w:tab/>
-        <w:t xml:space="preserve">R Core Team. R: A language and environment for statistical computing. </w:t>
+        <w:t xml:space="preserve">Viechtbauer, W. Conducting meta-analyses in R with the metafor package. </w:t>
       </w:r>
       <w:r>
         <w:rPr>
@@ -6791,17 +6987,39 @@
           <w:szCs w:val="24"/>
           <w:lang w:val="en-US"/>
         </w:rPr>
-        <w:t>R Found. Stat. Comput. Vienna, Austria. URL https//www.R-project.org/.</w:t>
-      </w:r>
-      <w:r>
-        <w:rPr>
-          <w:rFonts w:ascii="Times New Roman" w:hAnsi="Times New Roman"/>
-          <w:noProof/>
-          <w:sz w:val="24"/>
-          <w:szCs w:val="24"/>
-          <w:lang w:val="en-US"/>
-        </w:rPr>
-        <w:t xml:space="preserve"> (2018).</w:t>
+        <w:t>J. Stat. Softw.</w:t>
+      </w:r>
+      <w:r>
+        <w:rPr>
+          <w:rFonts w:ascii="Times New Roman" w:hAnsi="Times New Roman"/>
+          <w:noProof/>
+          <w:sz w:val="24"/>
+          <w:szCs w:val="24"/>
+          <w:lang w:val="en-US"/>
+        </w:rPr>
+        <w:t xml:space="preserve"> </w:t>
+      </w:r>
+      <w:r>
+        <w:rPr>
+          <w:rFonts w:ascii="Times New Roman" w:hAnsi="Times New Roman"/>
+          <w:b/>
+          <w:bCs/>
+          <w:noProof/>
+          <w:sz w:val="24"/>
+          <w:szCs w:val="24"/>
+          <w:lang w:val="en-US"/>
+        </w:rPr>
+        <w:t>36,</w:t>
+      </w:r>
+      <w:r>
+        <w:rPr>
+          <w:rFonts w:ascii="Times New Roman" w:hAnsi="Times New Roman"/>
+          <w:noProof/>
+          <w:sz w:val="24"/>
+          <w:szCs w:val="24"/>
+          <w:lang w:val="en-US"/>
+        </w:rPr>
+        <w:t xml:space="preserve"> 1–48 (2010).</w:t>
       </w:r>
     </w:p>
     <w:p>
@@ -6816,6 +7034,7 @@
           <w:rFonts w:ascii="Times New Roman" w:hAnsi="Times New Roman"/>
           <w:noProof/>
           <w:sz w:val="24"/>
+          <w:szCs w:val="24"/>
           <w:lang w:val="en-US"/>
         </w:rPr>
       </w:pPr>
@@ -6828,6 +7047,65 @@
           <w:lang w:val="en-US"/>
         </w:rPr>
         <w:t>37.</w:t>
+      </w:r>
+      <w:r>
+        <w:rPr>
+          <w:rFonts w:ascii="Times New Roman" w:hAnsi="Times New Roman"/>
+          <w:noProof/>
+          <w:sz w:val="24"/>
+          <w:szCs w:val="24"/>
+          <w:lang w:val="en-US"/>
+        </w:rPr>
+        <w:tab/>
+        <w:t xml:space="preserve">R Core Team. R: A language and environment for statistical computing. </w:t>
+      </w:r>
+      <w:r>
+        <w:rPr>
+          <w:rFonts w:ascii="Times New Roman" w:hAnsi="Times New Roman"/>
+          <w:i/>
+          <w:iCs/>
+          <w:noProof/>
+          <w:sz w:val="24"/>
+          <w:szCs w:val="24"/>
+          <w:lang w:val="en-US"/>
+        </w:rPr>
+        <w:t>R Found. Stat. Comput. Vienna, Austria. URL https//www.R-project.org/.</w:t>
+      </w:r>
+      <w:r>
+        <w:rPr>
+          <w:rFonts w:ascii="Times New Roman" w:hAnsi="Times New Roman"/>
+          <w:noProof/>
+          <w:sz w:val="24"/>
+          <w:szCs w:val="24"/>
+          <w:lang w:val="en-US"/>
+        </w:rPr>
+        <w:t xml:space="preserve"> (2018).</w:t>
+      </w:r>
+    </w:p>
+    <w:p>
+      <w:pPr>
+        <w:widowControl w:val="0"/>
+        <w:autoSpaceDE w:val="0"/>
+        <w:autoSpaceDN w:val="0"/>
+        <w:adjustRightInd w:val="0"/>
+        <w:spacing w:before="120" w:after="120" w:line="240" w:lineRule="auto"/>
+        <w:ind w:left="640" w:hanging="640"/>
+        <w:rPr>
+          <w:rFonts w:ascii="Times New Roman" w:hAnsi="Times New Roman"/>
+          <w:noProof/>
+          <w:sz w:val="24"/>
+          <w:lang w:val="en-US"/>
+        </w:rPr>
+      </w:pPr>
+      <w:r>
+        <w:rPr>
+          <w:rFonts w:ascii="Times New Roman" w:hAnsi="Times New Roman"/>
+          <w:noProof/>
+          <w:sz w:val="24"/>
+          <w:szCs w:val="24"/>
+          <w:lang w:val="en-US"/>
+        </w:rPr>
+        <w:t>38.</w:t>
       </w:r>
       <w:r>
         <w:rPr>
@@ -6890,30 +7168,6 @@
         <w:spacing w:after="0" w:line="240" w:lineRule="auto"/>
         <w:rPr>
           <w:rFonts w:ascii="Times New Roman" w:eastAsia="Times New Roman" w:hAnsi="Times New Roman"/>
-          <w:sz w:val="24"/>
-          <w:szCs w:val="24"/>
-          <w:lang w:val="en-US"/>
-        </w:rPr>
-      </w:pPr>
-    </w:p>
-    <w:p>
-      <w:pPr>
-        <w:spacing w:after="0" w:line="240" w:lineRule="auto"/>
-        <w:rPr>
-          <w:rFonts w:ascii="Times New Roman" w:eastAsia="Times New Roman" w:hAnsi="Times New Roman"/>
-          <w:b/>
-          <w:sz w:val="24"/>
-          <w:szCs w:val="24"/>
-          <w:lang w:val="en-US"/>
-        </w:rPr>
-      </w:pPr>
-    </w:p>
-    <w:p>
-      <w:pPr>
-        <w:spacing w:after="0" w:line="240" w:lineRule="auto"/>
-        <w:rPr>
-          <w:rFonts w:ascii="Times New Roman" w:eastAsia="Times New Roman" w:hAnsi="Times New Roman"/>
-          <w:b/>
           <w:sz w:val="24"/>
           <w:szCs w:val="24"/>
           <w:lang w:val="en-US"/>
@@ -6969,6 +7223,7 @@
         <w:rPr>
           <w:b/>
         </w:rPr>
+        <w:lastRenderedPageBreak/>
         <w:t>Acknowledgments</w:t>
       </w:r>
     </w:p>
@@ -7091,249 +7346,246 @@
     </w:p>
     <w:p>
       <w:pPr>
-        <w:spacing w:after="0" w:line="480" w:lineRule="auto"/>
-        <w:rPr>
-          <w:rFonts w:ascii="Times New Roman" w:eastAsia="Times New Roman" w:hAnsi="Times New Roman"/>
-          <w:b/>
-          <w:sz w:val="24"/>
-          <w:szCs w:val="24"/>
-          <w:lang w:val="en-US"/>
-        </w:rPr>
-      </w:pPr>
-      <w:r>
-        <w:rPr>
-          <w:rFonts w:ascii="Times New Roman" w:eastAsia="Times New Roman" w:hAnsi="Times New Roman"/>
-          <w:b/>
-          <w:sz w:val="24"/>
-          <w:szCs w:val="24"/>
-          <w:lang w:val="en-US"/>
-        </w:rPr>
-        <w:t>Additional information</w:t>
-      </w:r>
-    </w:p>
-    <w:p>
-      <w:pPr>
-        <w:spacing w:after="0" w:line="480" w:lineRule="auto"/>
-        <w:rPr>
-          <w:rFonts w:ascii="Times New Roman" w:eastAsia="Times New Roman" w:hAnsi="Times New Roman"/>
-          <w:b/>
-          <w:sz w:val="24"/>
-          <w:szCs w:val="24"/>
-          <w:lang w:val="en-US"/>
-        </w:rPr>
-      </w:pPr>
-      <w:r>
-        <w:rPr>
-          <w:rFonts w:ascii="Times New Roman" w:eastAsia="Times New Roman" w:hAnsi="Times New Roman"/>
-          <w:b/>
-          <w:sz w:val="24"/>
-          <w:szCs w:val="24"/>
-          <w:lang w:val="en-US"/>
-        </w:rPr>
-        <w:t xml:space="preserve">Supplementary </w:t>
-      </w:r>
-      <w:r>
-        <w:rPr>
-          <w:rFonts w:ascii="Times New Roman" w:eastAsia="Times New Roman" w:hAnsi="Times New Roman"/>
-          <w:b/>
-          <w:sz w:val="24"/>
-          <w:szCs w:val="24"/>
-          <w:lang w:val="en-US"/>
-        </w:rPr>
-        <w:t>information</w:t>
-      </w:r>
-    </w:p>
-    <w:p>
-      <w:pPr>
-        <w:spacing w:before="120" w:after="0" w:line="480" w:lineRule="auto"/>
-        <w:rPr>
-          <w:rFonts w:ascii="Times New Roman" w:eastAsia="Times New Roman" w:hAnsi="Times New Roman"/>
-          <w:sz w:val="24"/>
-          <w:szCs w:val="24"/>
-          <w:lang w:val="en-US"/>
-        </w:rPr>
-      </w:pPr>
-      <w:r>
-        <w:rPr>
-          <w:rFonts w:ascii="Times New Roman" w:eastAsia="Times New Roman" w:hAnsi="Times New Roman"/>
-          <w:sz w:val="24"/>
-          <w:szCs w:val="24"/>
-          <w:lang w:val="en-US"/>
-        </w:rPr>
-        <w:t xml:space="preserve">Supplementary </w:t>
-      </w:r>
-      <w:r>
-        <w:rPr>
-          <w:rFonts w:ascii="Times New Roman" w:eastAsia="Times New Roman" w:hAnsi="Times New Roman"/>
-          <w:sz w:val="24"/>
-          <w:szCs w:val="24"/>
-          <w:lang w:val="en-US"/>
-        </w:rPr>
-        <w:t xml:space="preserve">Fig. 1. </w:t>
-      </w:r>
-      <w:r>
-        <w:rPr>
-          <w:rFonts w:ascii="Times New Roman" w:eastAsia="Times New Roman" w:hAnsi="Times New Roman"/>
-          <w:noProof/>
-          <w:sz w:val="24"/>
-          <w:szCs w:val="24"/>
-          <w:lang w:val="en-US"/>
-        </w:rPr>
-        <w:t>Disturbances reported in dryland ecosystems globally and the restoration strategy implemented, active or passive.</w:t>
-      </w:r>
-    </w:p>
-    <w:p>
-      <w:pPr>
-        <w:spacing w:before="120" w:after="0" w:line="480" w:lineRule="auto"/>
-        <w:rPr>
-          <w:rFonts w:ascii="Times New Roman" w:eastAsia="Times New Roman" w:hAnsi="Times New Roman"/>
-          <w:sz w:val="24"/>
-          <w:szCs w:val="24"/>
-          <w:lang w:val="en-US"/>
-        </w:rPr>
-      </w:pPr>
-      <w:r>
-        <w:rPr>
-          <w:rFonts w:ascii="Times New Roman" w:eastAsia="Times New Roman" w:hAnsi="Times New Roman"/>
-          <w:sz w:val="24"/>
-          <w:szCs w:val="24"/>
-          <w:lang w:val="en-US"/>
-        </w:rPr>
-        <w:t xml:space="preserve">Supplementary </w:t>
-      </w:r>
-      <w:r>
-        <w:rPr>
-          <w:rFonts w:ascii="Times New Roman" w:eastAsia="Times New Roman" w:hAnsi="Times New Roman"/>
-          <w:sz w:val="24"/>
-          <w:szCs w:val="24"/>
-          <w:lang w:val="en-US"/>
-        </w:rPr>
-        <w:t>Fig. 2. PRISMA report.</w:t>
-      </w:r>
-    </w:p>
-    <w:p>
-      <w:pPr>
-        <w:spacing w:before="120" w:after="0" w:line="480" w:lineRule="auto"/>
-        <w:rPr>
-          <w:rFonts w:ascii="Times New Roman" w:hAnsi="Times New Roman"/>
-          <w:sz w:val="24"/>
-          <w:szCs w:val="24"/>
-          <w:lang w:val="en-US"/>
-        </w:rPr>
-      </w:pPr>
-      <w:r>
-        <w:rPr>
-          <w:rFonts w:ascii="Times New Roman" w:eastAsia="Times New Roman" w:hAnsi="Times New Roman"/>
-          <w:sz w:val="24"/>
-          <w:szCs w:val="24"/>
-          <w:lang w:val="en-US"/>
-        </w:rPr>
-        <w:t xml:space="preserve">Supplementary </w:t>
-      </w:r>
-      <w:r>
-        <w:rPr>
-          <w:rFonts w:ascii="Times New Roman" w:eastAsia="Times New Roman" w:hAnsi="Times New Roman"/>
-          <w:sz w:val="24"/>
-          <w:szCs w:val="24"/>
-          <w:lang w:val="en-US"/>
-        </w:rPr>
-        <w:t xml:space="preserve">Table 1. </w:t>
-      </w:r>
-      <w:bookmarkStart w:id="6" w:name="_Hlk8892966"/>
-      <w:r>
-        <w:rPr>
-          <w:rFonts w:ascii="Times New Roman" w:hAnsi="Times New Roman"/>
-          <w:sz w:val="24"/>
-          <w:szCs w:val="24"/>
-          <w:lang w:val="en-US"/>
-        </w:rPr>
-        <w:t>List of restoration practices</w:t>
-      </w:r>
-      <w:r>
-        <w:rPr>
-          <w:rFonts w:ascii="Times New Roman" w:hAnsi="Times New Roman"/>
-          <w:sz w:val="24"/>
-          <w:szCs w:val="24"/>
-          <w:lang w:val="en-US"/>
-        </w:rPr>
-        <w:t xml:space="preserve">, </w:t>
-      </w:r>
-      <w:r>
-        <w:rPr>
-          <w:rFonts w:ascii="Times New Roman" w:hAnsi="Times New Roman"/>
-          <w:sz w:val="24"/>
-          <w:szCs w:val="24"/>
-          <w:lang w:val="en-US"/>
-        </w:rPr>
-        <w:t xml:space="preserve">outcomes </w:t>
-      </w:r>
-      <w:r>
-        <w:rPr>
-          <w:rFonts w:ascii="Times New Roman" w:hAnsi="Times New Roman"/>
-          <w:sz w:val="24"/>
-          <w:szCs w:val="24"/>
-          <w:lang w:val="en-US"/>
-        </w:rPr>
-        <w:t xml:space="preserve">and response variables included </w:t>
-      </w:r>
-      <w:r>
-        <w:rPr>
-          <w:rFonts w:ascii="Times New Roman" w:hAnsi="Times New Roman"/>
-          <w:sz w:val="24"/>
-          <w:szCs w:val="24"/>
-          <w:lang w:val="en-US"/>
-        </w:rPr>
-        <w:t>in a meta-analysis comparing active versus passive restoration strategies in dryland ecosystems globally</w:t>
-      </w:r>
-      <w:bookmarkEnd w:id="6"/>
-      <w:r>
-        <w:rPr>
-          <w:rFonts w:ascii="Times New Roman" w:hAnsi="Times New Roman"/>
-          <w:sz w:val="24"/>
-          <w:szCs w:val="24"/>
-          <w:lang w:val="en-US"/>
-        </w:rPr>
-        <w:t>.</w:t>
-      </w:r>
-    </w:p>
-    <w:p>
-      <w:pPr>
-        <w:spacing w:before="120" w:after="0" w:line="480" w:lineRule="auto"/>
-        <w:rPr>
-          <w:lang w:val="en-US"/>
-        </w:rPr>
-      </w:pPr>
-    </w:p>
-    <w:p>
-      <w:pPr>
         <w:pStyle w:val="Acknowledgement"/>
         <w:spacing w:before="0" w:line="480" w:lineRule="auto"/>
         <w:ind w:left="0" w:firstLine="0"/>
-        <w:rPr>
-          <w:b/>
-        </w:rPr>
-      </w:pPr>
-      <w:r>
-        <w:rPr>
-          <w:b/>
-        </w:rPr>
-        <w:t>Competing interest</w:t>
-      </w:r>
-      <w:r>
-        <w:rPr>
-          <w:b/>
-        </w:rPr>
-        <w:t>s</w:t>
-      </w:r>
+      </w:pPr>
+    </w:p>
+    <w:p>
+      <w:pPr>
+        <w:spacing w:after="0" w:line="480" w:lineRule="auto"/>
+        <w:rPr>
+          <w:rFonts w:ascii="Times New Roman" w:eastAsia="Times New Roman" w:hAnsi="Times New Roman"/>
+          <w:b/>
+          <w:sz w:val="24"/>
+          <w:szCs w:val="24"/>
+          <w:lang w:val="en-US"/>
+        </w:rPr>
+      </w:pPr>
+      <w:r>
+        <w:rPr>
+          <w:rFonts w:ascii="Times New Roman" w:eastAsia="Times New Roman" w:hAnsi="Times New Roman"/>
+          <w:b/>
+          <w:sz w:val="24"/>
+          <w:szCs w:val="24"/>
+          <w:lang w:val="en-US"/>
+        </w:rPr>
+        <w:t>Additional information</w:t>
+      </w:r>
+    </w:p>
+    <w:p>
+      <w:pPr>
+        <w:spacing w:after="0" w:line="480" w:lineRule="auto"/>
+        <w:rPr>
+          <w:rFonts w:ascii="Times New Roman" w:eastAsia="Times New Roman" w:hAnsi="Times New Roman"/>
+          <w:b/>
+          <w:sz w:val="24"/>
+          <w:szCs w:val="24"/>
+          <w:lang w:val="en-US"/>
+        </w:rPr>
+      </w:pPr>
+      <w:r>
+        <w:rPr>
+          <w:rFonts w:ascii="Times New Roman" w:eastAsia="Times New Roman" w:hAnsi="Times New Roman"/>
+          <w:b/>
+          <w:sz w:val="24"/>
+          <w:szCs w:val="24"/>
+          <w:lang w:val="en-US"/>
+        </w:rPr>
+        <w:t xml:space="preserve">Supplementary </w:t>
+      </w:r>
+      <w:r>
+        <w:rPr>
+          <w:rFonts w:ascii="Times New Roman" w:eastAsia="Times New Roman" w:hAnsi="Times New Roman"/>
+          <w:b/>
+          <w:sz w:val="24"/>
+          <w:szCs w:val="24"/>
+          <w:lang w:val="en-US"/>
+        </w:rPr>
+        <w:t>information</w:t>
+      </w:r>
+    </w:p>
+    <w:p>
+      <w:pPr>
+        <w:spacing w:before="120" w:after="0" w:line="480" w:lineRule="auto"/>
+        <w:rPr>
+          <w:rFonts w:ascii="Times New Roman" w:eastAsia="Times New Roman" w:hAnsi="Times New Roman"/>
+          <w:sz w:val="24"/>
+          <w:szCs w:val="24"/>
+          <w:lang w:val="en-US"/>
+        </w:rPr>
+      </w:pPr>
+      <w:r>
+        <w:rPr>
+          <w:rFonts w:ascii="Times New Roman" w:eastAsia="Times New Roman" w:hAnsi="Times New Roman"/>
+          <w:sz w:val="24"/>
+          <w:szCs w:val="24"/>
+          <w:lang w:val="en-US"/>
+        </w:rPr>
+        <w:t xml:space="preserve">Supplementary </w:t>
+      </w:r>
+      <w:r>
+        <w:rPr>
+          <w:rFonts w:ascii="Times New Roman" w:eastAsia="Times New Roman" w:hAnsi="Times New Roman"/>
+          <w:sz w:val="24"/>
+          <w:szCs w:val="24"/>
+          <w:lang w:val="en-US"/>
+        </w:rPr>
+        <w:t xml:space="preserve">Fig. 1. </w:t>
+      </w:r>
+      <w:r>
+        <w:rPr>
+          <w:rFonts w:ascii="Times New Roman" w:eastAsia="Times New Roman" w:hAnsi="Times New Roman"/>
+          <w:noProof/>
+          <w:sz w:val="24"/>
+          <w:szCs w:val="24"/>
+          <w:lang w:val="en-US"/>
+        </w:rPr>
+        <w:t>Disturbances reported in dryland ecosystems globally and the restoration strategy implemented, active or passive.</w:t>
+      </w:r>
+    </w:p>
+    <w:p>
+      <w:pPr>
+        <w:spacing w:before="120" w:after="0" w:line="480" w:lineRule="auto"/>
+        <w:rPr>
+          <w:rFonts w:ascii="Times New Roman" w:eastAsia="Times New Roman" w:hAnsi="Times New Roman"/>
+          <w:sz w:val="24"/>
+          <w:szCs w:val="24"/>
+          <w:lang w:val="en-US"/>
+        </w:rPr>
+      </w:pPr>
+      <w:r>
+        <w:rPr>
+          <w:rFonts w:ascii="Times New Roman" w:eastAsia="Times New Roman" w:hAnsi="Times New Roman"/>
+          <w:sz w:val="24"/>
+          <w:szCs w:val="24"/>
+          <w:lang w:val="en-US"/>
+        </w:rPr>
+        <w:t xml:space="preserve">Supplementary </w:t>
+      </w:r>
+      <w:r>
+        <w:rPr>
+          <w:rFonts w:ascii="Times New Roman" w:eastAsia="Times New Roman" w:hAnsi="Times New Roman"/>
+          <w:sz w:val="24"/>
+          <w:szCs w:val="24"/>
+          <w:lang w:val="en-US"/>
+        </w:rPr>
+        <w:t>Fig. 2. PRISMA report.</w:t>
+      </w:r>
+    </w:p>
+    <w:p>
+      <w:pPr>
+        <w:spacing w:before="120" w:after="0" w:line="480" w:lineRule="auto"/>
+        <w:rPr>
+          <w:rFonts w:ascii="Times New Roman" w:hAnsi="Times New Roman"/>
+          <w:sz w:val="24"/>
+          <w:szCs w:val="24"/>
+          <w:lang w:val="en-US"/>
+        </w:rPr>
+      </w:pPr>
+      <w:r>
+        <w:rPr>
+          <w:rFonts w:ascii="Times New Roman" w:eastAsia="Times New Roman" w:hAnsi="Times New Roman"/>
+          <w:sz w:val="24"/>
+          <w:szCs w:val="24"/>
+          <w:lang w:val="en-US"/>
+        </w:rPr>
+        <w:t xml:space="preserve">Supplementary </w:t>
+      </w:r>
+      <w:r>
+        <w:rPr>
+          <w:rFonts w:ascii="Times New Roman" w:eastAsia="Times New Roman" w:hAnsi="Times New Roman"/>
+          <w:sz w:val="24"/>
+          <w:szCs w:val="24"/>
+          <w:lang w:val="en-US"/>
+        </w:rPr>
+        <w:t xml:space="preserve">Table 1. </w:t>
+      </w:r>
+      <w:bookmarkStart w:id="6" w:name="_Hlk8892966"/>
+      <w:r>
+        <w:rPr>
+          <w:rFonts w:ascii="Times New Roman" w:hAnsi="Times New Roman"/>
+          <w:sz w:val="24"/>
+          <w:szCs w:val="24"/>
+          <w:lang w:val="en-US"/>
+        </w:rPr>
+        <w:t>List of restoration practices</w:t>
+      </w:r>
+      <w:r>
+        <w:rPr>
+          <w:rFonts w:ascii="Times New Roman" w:hAnsi="Times New Roman"/>
+          <w:sz w:val="24"/>
+          <w:szCs w:val="24"/>
+          <w:lang w:val="en-US"/>
+        </w:rPr>
+        <w:t xml:space="preserve">, </w:t>
+      </w:r>
+      <w:r>
+        <w:rPr>
+          <w:rFonts w:ascii="Times New Roman" w:hAnsi="Times New Roman"/>
+          <w:sz w:val="24"/>
+          <w:szCs w:val="24"/>
+          <w:lang w:val="en-US"/>
+        </w:rPr>
+        <w:t xml:space="preserve">outcomes </w:t>
+      </w:r>
+      <w:r>
+        <w:rPr>
+          <w:rFonts w:ascii="Times New Roman" w:hAnsi="Times New Roman"/>
+          <w:sz w:val="24"/>
+          <w:szCs w:val="24"/>
+          <w:lang w:val="en-US"/>
+        </w:rPr>
+        <w:t xml:space="preserve">and response variables included </w:t>
+      </w:r>
+      <w:r>
+        <w:rPr>
+          <w:rFonts w:ascii="Times New Roman" w:hAnsi="Times New Roman"/>
+          <w:sz w:val="24"/>
+          <w:szCs w:val="24"/>
+          <w:lang w:val="en-US"/>
+        </w:rPr>
+        <w:t>in a meta-analysis comparing active versus passive restoration strategies in dryland ecosystems globally</w:t>
+      </w:r>
+      <w:bookmarkEnd w:id="6"/>
+      <w:r>
+        <w:rPr>
+          <w:rFonts w:ascii="Times New Roman" w:hAnsi="Times New Roman"/>
+          <w:sz w:val="24"/>
+          <w:szCs w:val="24"/>
+          <w:lang w:val="en-US"/>
+        </w:rPr>
+        <w:t>.</w:t>
+      </w:r>
+    </w:p>
+    <w:p>
+      <w:pPr>
+        <w:spacing w:before="120" w:after="0" w:line="480" w:lineRule="auto"/>
+        <w:rPr>
+          <w:lang w:val="en-US"/>
+        </w:rPr>
+      </w:pPr>
     </w:p>
     <w:p>
       <w:pPr>
         <w:pStyle w:val="Acknowledgement"/>
         <w:spacing w:before="0" w:line="480" w:lineRule="auto"/>
         <w:ind w:left="0" w:firstLine="0"/>
-      </w:pPr>
-      <w:r>
-        <w:t>The authors declare no competing interests.</w:t>
+        <w:rPr>
+          <w:b/>
+        </w:rPr>
+      </w:pPr>
+      <w:r>
+        <w:rPr>
+          <w:b/>
+        </w:rPr>
+        <w:t>Competing interest</w:t>
+      </w:r>
+      <w:r>
+        <w:rPr>
+          <w:b/>
+        </w:rPr>
+        <w:t>s</w:t>
       </w:r>
     </w:p>
     <w:p>
@@ -7341,15 +7593,18 @@
         <w:pStyle w:val="Acknowledgement"/>
         <w:spacing w:before="0" w:line="480" w:lineRule="auto"/>
         <w:ind w:left="0" w:firstLine="0"/>
-        <w:rPr>
-          <w:b/>
-        </w:rPr>
-      </w:pPr>
-    </w:p>
-    <w:p>
-      <w:pPr>
-        <w:rPr>
-          <w:lang w:val="en-US"/>
+      </w:pPr>
+      <w:r>
+        <w:t>The authors declare no competing interests.</w:t>
+      </w:r>
+    </w:p>
+    <w:p>
+      <w:pPr>
+        <w:pStyle w:val="Acknowledgement"/>
+        <w:spacing w:before="0" w:line="480" w:lineRule="auto"/>
+        <w:ind w:left="0" w:firstLine="0"/>
+        <w:rPr>
+          <w:b/>
         </w:rPr>
       </w:pPr>
     </w:p>
@@ -7395,6 +7650,7 @@
           <w:szCs w:val="24"/>
           <w:lang w:val="en-US"/>
         </w:rPr>
+        <w:lastRenderedPageBreak/>
         <w:t>T</w:t>
       </w:r>
       <w:r>
@@ -7436,6 +7692,8 @@
         </w:rPr>
         <w:t xml:space="preserve"> C.J. and Miguel M.F. 2019. R code, DOI: 10.5281/zenodo.2653943). Effect of active and passive restoration strategies was tested by t-test with mu = 0, and restoration practices and outcomes were considered significant if their estimated 95% confidence intervals did not overlap 0. (A) Random effects model results comparing restoration practices. (B) Random effects model results comparing restoration outcomes. The outcomes listed describe target goals from each restoration practice.</w:t>
       </w:r>
+      <w:bookmarkStart w:id="7" w:name="_GoBack"/>
+      <w:bookmarkEnd w:id="7"/>
     </w:p>
     <w:p>
       <w:pPr>
@@ -9112,6 +9370,7 @@
         <w:rPr>
           <w:b/>
         </w:rPr>
+        <w:lastRenderedPageBreak/>
         <w:t>F</w:t>
       </w:r>
       <w:r>
@@ -9299,6 +9558,7 @@
           <w:szCs w:val="24"/>
           <w:lang w:val="en-US"/>
         </w:rPr>
+        <w:lastRenderedPageBreak/>
         <w:t xml:space="preserve">Fig. 2. </w:t>
       </w:r>
       <w:r>
@@ -10633,7 +10893,7 @@
 </file>
 
 <file path=customXml/itemProps1.xml><?xml version="1.0" encoding="utf-8"?>
-<ds:datastoreItem xmlns:ds="http://schemas.openxmlformats.org/officeDocument/2006/customXml" ds:itemID="{3180F948-2D37-423B-8FB6-1B98C1E32A9E}">
+<ds:datastoreItem xmlns:ds="http://schemas.openxmlformats.org/officeDocument/2006/customXml" ds:itemID="{BCD7CCEC-996C-49C1-8495-AAE4E38FD56F}">
   <ds:schemaRefs>
     <ds:schemaRef ds:uri="http://schemas.openxmlformats.org/officeDocument/2006/bibliography"/>
   </ds:schemaRefs>

</xml_diff>

<commit_message>
versions with modifications from Scott included
</commit_message>
<xml_diff>
--- a/ms/Submission/NatureCommunications/Miguel_etal_MainMS.docx
+++ b/ms/Submission/NatureCommunications/Miguel_etal_MainMS.docx
@@ -733,7 +733,70 @@
           <w:szCs w:val="24"/>
           <w:lang w:val="en-US"/>
         </w:rPr>
-        <w:t xml:space="preserve"> encompass many habitats such as grasslands, shrublands, and deserts</w:t>
+        <w:t xml:space="preserve"> </w:t>
+      </w:r>
+      <w:r>
+        <w:rPr>
+          <w:rFonts w:ascii="Times New Roman" w:hAnsi="Times New Roman"/>
+          <w:sz w:val="24"/>
+          <w:szCs w:val="24"/>
+          <w:lang w:val="en-US"/>
+        </w:rPr>
+        <w:t xml:space="preserve">they </w:t>
+      </w:r>
+      <w:r>
+        <w:rPr>
+          <w:rFonts w:ascii="Times New Roman" w:hAnsi="Times New Roman"/>
+          <w:sz w:val="24"/>
+          <w:szCs w:val="24"/>
+          <w:lang w:val="en-US"/>
+        </w:rPr>
+        <w:t xml:space="preserve">encompass </w:t>
+      </w:r>
+      <w:r>
+        <w:rPr>
+          <w:rFonts w:ascii="Times New Roman" w:hAnsi="Times New Roman"/>
+          <w:sz w:val="24"/>
+          <w:szCs w:val="24"/>
+          <w:lang w:val="en-US"/>
+        </w:rPr>
+        <w:t>different</w:t>
+      </w:r>
+      <w:r>
+        <w:rPr>
+          <w:rFonts w:ascii="Times New Roman" w:hAnsi="Times New Roman"/>
+          <w:sz w:val="24"/>
+          <w:szCs w:val="24"/>
+          <w:lang w:val="en-US"/>
+        </w:rPr>
+        <w:t xml:space="preserve"> </w:t>
+      </w:r>
+      <w:r>
+        <w:rPr>
+          <w:rFonts w:ascii="Times New Roman" w:hAnsi="Times New Roman"/>
+          <w:sz w:val="24"/>
+          <w:szCs w:val="24"/>
+          <w:lang w:val="en-US"/>
+        </w:rPr>
+        <w:t>biomes</w:t>
+      </w:r>
+      <w:r>
+        <w:rPr>
+          <w:rFonts w:ascii="Times New Roman" w:hAnsi="Times New Roman"/>
+          <w:sz w:val="24"/>
+          <w:szCs w:val="24"/>
+          <w:lang w:val="en-US"/>
+        </w:rPr>
+        <w:t xml:space="preserve"> </w:t>
+      </w:r>
+      <w:r>
+        <w:rPr>
+          <w:rFonts w:ascii="Times New Roman" w:hAnsi="Times New Roman"/>
+          <w:sz w:val="24"/>
+          <w:szCs w:val="24"/>
+          <w:lang w:val="en-US"/>
+        </w:rPr>
+        <w:t>such as grasslands, shrublands, and deserts</w:t>
       </w:r>
       <w:r>
         <w:rPr>
@@ -1128,7 +1191,169 @@
           <w:szCs w:val="24"/>
           <w:lang w:val="en-US"/>
         </w:rPr>
-        <w:t xml:space="preserve">. The data were extensive at more than 1400 independent observations measured across all studies. </w:t>
+        <w:t xml:space="preserve">. </w:t>
+      </w:r>
+      <w:r>
+        <w:rPr>
+          <w:rFonts w:ascii="Times New Roman" w:hAnsi="Times New Roman"/>
+          <w:sz w:val="24"/>
+          <w:szCs w:val="24"/>
+          <w:lang w:val="en-US"/>
+        </w:rPr>
+        <w:t>Moreover, t</w:t>
+      </w:r>
+      <w:r>
+        <w:rPr>
+          <w:rFonts w:ascii="Times New Roman" w:hAnsi="Times New Roman"/>
+          <w:sz w:val="24"/>
+          <w:szCs w:val="24"/>
+          <w:lang w:val="en-US"/>
+        </w:rPr>
+        <w:t>he effect of active and passive restoration practices on specific outcomes</w:t>
+      </w:r>
+      <w:r>
+        <w:rPr>
+          <w:rFonts w:ascii="Times New Roman" w:hAnsi="Times New Roman"/>
+          <w:sz w:val="24"/>
+          <w:szCs w:val="24"/>
+          <w:lang w:val="en-US"/>
+        </w:rPr>
+        <w:t>,</w:t>
+      </w:r>
+      <w:r>
+        <w:rPr>
+          <w:rFonts w:ascii="Times New Roman" w:hAnsi="Times New Roman"/>
+          <w:sz w:val="24"/>
+          <w:szCs w:val="24"/>
+          <w:lang w:val="en-US"/>
+        </w:rPr>
+        <w:t xml:space="preserve"> that reflected the main restoration goal</w:t>
+      </w:r>
+      <w:r>
+        <w:rPr>
+          <w:rFonts w:ascii="Times New Roman" w:hAnsi="Times New Roman"/>
+          <w:sz w:val="24"/>
+          <w:szCs w:val="24"/>
+          <w:lang w:val="en-US"/>
+        </w:rPr>
+        <w:t xml:space="preserve">s </w:t>
+      </w:r>
+      <w:r>
+        <w:rPr>
+          <w:rFonts w:ascii="Times New Roman" w:hAnsi="Times New Roman"/>
+          <w:sz w:val="24"/>
+          <w:szCs w:val="24"/>
+          <w:lang w:val="en-US"/>
+        </w:rPr>
+        <w:t>from</w:t>
+      </w:r>
+      <w:r>
+        <w:rPr>
+          <w:rFonts w:ascii="Times New Roman" w:hAnsi="Times New Roman"/>
+          <w:sz w:val="24"/>
+          <w:szCs w:val="24"/>
+          <w:lang w:val="en-US"/>
+        </w:rPr>
+        <w:t xml:space="preserve"> original articles</w:t>
+      </w:r>
+      <w:r>
+        <w:rPr>
+          <w:rFonts w:ascii="Times New Roman" w:hAnsi="Times New Roman"/>
+          <w:sz w:val="24"/>
+          <w:szCs w:val="24"/>
+          <w:lang w:val="en-US"/>
+        </w:rPr>
+        <w:t>, was evaluated</w:t>
+      </w:r>
+      <w:r>
+        <w:rPr>
+          <w:rFonts w:ascii="Times New Roman" w:hAnsi="Times New Roman"/>
+          <w:sz w:val="24"/>
+          <w:szCs w:val="24"/>
+          <w:lang w:val="en-US"/>
+        </w:rPr>
+        <w:t>. Outcomes</w:t>
+      </w:r>
+      <w:r>
+        <w:rPr>
+          <w:rFonts w:ascii="Times New Roman" w:hAnsi="Times New Roman"/>
+          <w:sz w:val="24"/>
+          <w:szCs w:val="24"/>
+          <w:lang w:val="en-US"/>
+        </w:rPr>
+        <w:t xml:space="preserve"> categories</w:t>
+      </w:r>
+      <w:r>
+        <w:rPr>
+          <w:rFonts w:ascii="Times New Roman" w:hAnsi="Times New Roman"/>
+          <w:sz w:val="24"/>
+          <w:szCs w:val="24"/>
+          <w:lang w:val="en-US"/>
+        </w:rPr>
+        <w:t xml:space="preserve"> included the restoration of soil, vegetation, animal communities and habitat; t</w:t>
+      </w:r>
+      <w:r>
+        <w:rPr>
+          <w:rFonts w:ascii="Times New Roman" w:hAnsi="Times New Roman"/>
+          <w:sz w:val="24"/>
+          <w:szCs w:val="24"/>
+          <w:lang w:val="en-US"/>
+        </w:rPr>
+        <w:t>he habitat classification was used for studies that reported measures of both soil and vegetation recovery</w:t>
+      </w:r>
+      <w:r>
+        <w:rPr>
+          <w:rFonts w:ascii="Times New Roman" w:hAnsi="Times New Roman"/>
+          <w:sz w:val="24"/>
+          <w:szCs w:val="24"/>
+          <w:lang w:val="en-US"/>
+        </w:rPr>
+        <w:t xml:space="preserve"> or of vegetation community structure</w:t>
+      </w:r>
+      <w:r>
+        <w:rPr>
+          <w:rFonts w:ascii="Times New Roman" w:hAnsi="Times New Roman"/>
+          <w:sz w:val="24"/>
+          <w:szCs w:val="24"/>
+          <w:lang w:val="en-US"/>
+        </w:rPr>
+        <w:t xml:space="preserve"> (Supplementary T</w:t>
+      </w:r>
+      <w:r>
+        <w:rPr>
+          <w:rFonts w:ascii="Times New Roman" w:hAnsi="Times New Roman"/>
+          <w:sz w:val="24"/>
+          <w:szCs w:val="24"/>
+          <w:lang w:val="en-US"/>
+        </w:rPr>
+        <w:t>able 1</w:t>
+      </w:r>
+      <w:r>
+        <w:rPr>
+          <w:rFonts w:ascii="Times New Roman" w:hAnsi="Times New Roman"/>
+          <w:sz w:val="24"/>
+          <w:szCs w:val="24"/>
+          <w:lang w:val="en-US"/>
+        </w:rPr>
+        <w:t>)</w:t>
+      </w:r>
+      <w:r>
+        <w:rPr>
+          <w:rFonts w:ascii="Times New Roman" w:hAnsi="Times New Roman"/>
+          <w:sz w:val="24"/>
+          <w:szCs w:val="24"/>
+          <w:lang w:val="en-US"/>
+        </w:rPr>
+        <w:t xml:space="preserve">. </w:t>
+      </w:r>
+      <w:r>
+        <w:rPr>
+          <w:rFonts w:ascii="Times New Roman" w:hAnsi="Times New Roman"/>
+          <w:sz w:val="24"/>
+          <w:szCs w:val="24"/>
+          <w:lang w:val="en-US"/>
+        </w:rPr>
+        <w:t xml:space="preserve">The data were extensive at more than 1400 independent observations measured across all studies. </w:t>
       </w:r>
       <w:r>
         <w:rPr>
@@ -1255,16 +1480,7 @@
           <w:szCs w:val="24"/>
           <w:lang w:val="en-US"/>
         </w:rPr>
-        <w:t xml:space="preserve"> and 1,950 </w:t>
-      </w:r>
-      <w:r>
-        <w:rPr>
-          <w:rFonts w:ascii="Times New Roman" w:hAnsi="Times New Roman"/>
-          <w:sz w:val="24"/>
-          <w:szCs w:val="24"/>
-          <w:lang w:val="en-US"/>
-        </w:rPr>
-        <w:t>m</w:t>
+        <w:t xml:space="preserve"> and 1,950 m</w:t>
       </w:r>
       <w:r>
         <w:rPr>
@@ -1285,6 +1501,8 @@
         </w:rPr>
         <w:t xml:space="preserve">, respectively. </w:t>
       </w:r>
+      <w:bookmarkStart w:id="3" w:name="_GoBack"/>
+      <w:bookmarkEnd w:id="3"/>
     </w:p>
     <w:p>
       <w:pPr>
@@ -1336,7 +1554,53 @@
           <w:szCs w:val="24"/>
           <w:lang w:val="en-US"/>
         </w:rPr>
-        <w:t xml:space="preserve">Active restoration consistently led to positive responses providing evidence for a commitment to active restoration strategies in planning management for drylands (Table 1). All three specific categories of active restoration (see Methods) had net positive responses (Table 1A, Fig. 2); water supplementation was the most effective restoration practice followed by soil then vegetation remediations (Table 1A, Fig. 2). Passive recovery of vegetation and grazing exclusion (i.e. passive because grazing was removed and no other interventions were applied) also had positive effects on restoration outcomes (Table 1A, Fig. 2) such us vegetation and habitat (Table 1B). Nonetheless, passive recovery had lower and more variable effect sizes, and this strategy for soils such as fallowing typically led to negative responses (Table 1A, Fig. 2). </w:t>
+        <w:t xml:space="preserve">Active restoration consistently led to positive responses providing evidence for a commitment to active restoration strategies in planning management for drylands (Table 1). All three specific categories of active restoration (see Methods) had net positive responses (Table 1A, Fig. 2); water supplementation was the most effective restoration practice followed by soil then vegetation remediations (Table 1A, Fig. 2). </w:t>
+      </w:r>
+      <w:r>
+        <w:rPr>
+          <w:rFonts w:ascii="Times New Roman" w:hAnsi="Times New Roman"/>
+          <w:sz w:val="24"/>
+          <w:szCs w:val="24"/>
+          <w:lang w:val="en-US"/>
+        </w:rPr>
+        <w:t xml:space="preserve">Soils, vegetation and habitat can be restored by active practices, except for animal communities (Table 1B). </w:t>
+      </w:r>
+      <w:r>
+        <w:rPr>
+          <w:rFonts w:ascii="Times New Roman" w:hAnsi="Times New Roman"/>
+          <w:sz w:val="24"/>
+          <w:szCs w:val="24"/>
+          <w:lang w:val="en-US"/>
+        </w:rPr>
+        <w:t xml:space="preserve">Passive recovery of vegetation and grazing exclusion (i.e. passive because grazing was removed and no other interventions were applied) also had positive </w:t>
+      </w:r>
+      <w:r>
+        <w:rPr>
+          <w:rFonts w:ascii="Times New Roman" w:hAnsi="Times New Roman"/>
+          <w:sz w:val="24"/>
+          <w:szCs w:val="24"/>
+          <w:lang w:val="en-US"/>
+        </w:rPr>
+        <w:lastRenderedPageBreak/>
+        <w:t>effects on restoration outcomes (Table 1A, Fig. 2) such us vegetation and habitat (Table 1B).</w:t>
+      </w:r>
+      <w:r>
+        <w:rPr>
+          <w:rFonts w:ascii="Times New Roman" w:hAnsi="Times New Roman"/>
+          <w:sz w:val="24"/>
+          <w:szCs w:val="24"/>
+          <w:lang w:val="en-US"/>
+        </w:rPr>
+        <w:t xml:space="preserve"> </w:t>
+      </w:r>
+      <w:r>
+        <w:rPr>
+          <w:rFonts w:ascii="Times New Roman" w:hAnsi="Times New Roman"/>
+          <w:sz w:val="24"/>
+          <w:szCs w:val="24"/>
+          <w:lang w:val="en-US"/>
+        </w:rPr>
+        <w:t xml:space="preserve">Nonetheless, passive recovery had lower and more variable effect sizes, and this strategy for soils such as fallowing typically led to negative responses (Table 1A, Fig. 2). </w:t>
       </w:r>
       <w:r>
         <w:rPr>
@@ -1398,8 +1662,34 @@
           <w:szCs w:val="24"/>
           <w:lang w:val="en-US"/>
         </w:rPr>
-        <w:lastRenderedPageBreak/>
-        <w:t>Aridity had a weak negative impact on direct interventions suggesting that environmental limitations are critical drivers of change in these systems while increasing duration of study had a significant but minimal positive return suggesting longer studies and time-frames be considered (</w:t>
+        <w:t xml:space="preserve">Aridity had a weak negative impact on direct interventions suggesting that environmental limitations are critical drivers of change in these systems while increasing duration of study had a significant but minimal positive </w:t>
+      </w:r>
+      <w:r>
+        <w:rPr>
+          <w:rFonts w:ascii="Times New Roman" w:hAnsi="Times New Roman"/>
+          <w:sz w:val="24"/>
+          <w:szCs w:val="24"/>
+          <w:lang w:val="en-US"/>
+        </w:rPr>
+        <w:t>impact</w:t>
+      </w:r>
+      <w:r>
+        <w:rPr>
+          <w:rFonts w:ascii="Times New Roman" w:hAnsi="Times New Roman"/>
+          <w:sz w:val="24"/>
+          <w:szCs w:val="24"/>
+          <w:lang w:val="en-US"/>
+        </w:rPr>
+        <w:t xml:space="preserve"> </w:t>
+      </w:r>
+      <w:r>
+        <w:rPr>
+          <w:rFonts w:ascii="Times New Roman" w:hAnsi="Times New Roman"/>
+          <w:sz w:val="24"/>
+          <w:szCs w:val="24"/>
+          <w:lang w:val="en-US"/>
+        </w:rPr>
+        <w:t>suggesting longer studies and time-frames be considered (</w:t>
       </w:r>
       <w:proofErr w:type="spellStart"/>
       <w:r>
@@ -1620,7 +1910,52 @@
           <w:szCs w:val="24"/>
           <w:lang w:val="en-US"/>
         </w:rPr>
-        <w:t>This synthesis shows that croplands will need active restoration strategies to overcome the legacies of soil disturbances, nutrients, and pesticides</w:t>
+        <w:t>This synthesis shows that</w:t>
+      </w:r>
+      <w:r>
+        <w:rPr>
+          <w:rFonts w:ascii="Times New Roman" w:hAnsi="Times New Roman"/>
+          <w:sz w:val="24"/>
+          <w:szCs w:val="24"/>
+          <w:lang w:val="en-US"/>
+        </w:rPr>
+        <w:t xml:space="preserve"> agricultural lands</w:t>
+      </w:r>
+      <w:r>
+        <w:rPr>
+          <w:rFonts w:ascii="Times New Roman" w:hAnsi="Times New Roman"/>
+          <w:sz w:val="24"/>
+          <w:szCs w:val="24"/>
+          <w:lang w:val="en-US"/>
+        </w:rPr>
+        <w:t xml:space="preserve"> will need active restoration strategies to overcome the legacies of soil disturbances, nutrient</w:t>
+      </w:r>
+      <w:r>
+        <w:rPr>
+          <w:rFonts w:ascii="Times New Roman" w:hAnsi="Times New Roman"/>
+          <w:sz w:val="24"/>
+          <w:szCs w:val="24"/>
+          <w:lang w:val="en-US"/>
+        </w:rPr>
+        <w:t xml:space="preserve"> additions</w:t>
+      </w:r>
+      <w:r>
+        <w:rPr>
+          <w:rFonts w:ascii="Times New Roman" w:hAnsi="Times New Roman"/>
+          <w:sz w:val="24"/>
+          <w:szCs w:val="24"/>
+          <w:lang w:val="en-US"/>
+        </w:rPr>
+        <w:t>, and pesticide</w:t>
+      </w:r>
+      <w:r>
+        <w:rPr>
+          <w:rFonts w:ascii="Times New Roman" w:hAnsi="Times New Roman"/>
+          <w:sz w:val="24"/>
+          <w:szCs w:val="24"/>
+          <w:lang w:val="en-US"/>
+        </w:rPr>
+        <w:t xml:space="preserve"> usage</w:t>
       </w:r>
       <w:r>
         <w:rPr>
@@ -1658,7 +1993,17 @@
           <w:szCs w:val="24"/>
           <w:lang w:val="en-US"/>
         </w:rPr>
-        <w:t xml:space="preserve"> meta-analysis due to the absence of control groups. This highlights the likely difficulty in securing undisturbed reference sites and the further challenges we face in identifying general baselines for restoration</w:t>
+        <w:t xml:space="preserve"> meta-analysis due to the absence of control groups. This </w:t>
+      </w:r>
+      <w:r>
+        <w:rPr>
+          <w:rFonts w:ascii="Times New Roman" w:hAnsi="Times New Roman"/>
+          <w:sz w:val="24"/>
+          <w:szCs w:val="24"/>
+          <w:lang w:val="en-US"/>
+        </w:rPr>
+        <w:lastRenderedPageBreak/>
+        <w:t>highlights the likely difficulty in securing undisturbed reference sites and the further challenges we face in identifying general baselines for restoration</w:t>
       </w:r>
       <w:r>
         <w:rPr>
@@ -1734,17 +2079,7 @@
           <w:szCs w:val="24"/>
           <w:lang w:val="en-US"/>
         </w:rPr>
-        <w:t xml:space="preserve">Resources to restore ecosystems will always be in short supply relative to need, particularly in developing countries and </w:t>
-      </w:r>
-      <w:r>
-        <w:rPr>
-          <w:rFonts w:ascii="Times New Roman" w:hAnsi="Times New Roman"/>
-          <w:sz w:val="24"/>
-          <w:szCs w:val="24"/>
-          <w:lang w:val="en-US"/>
-        </w:rPr>
-        <w:lastRenderedPageBreak/>
-        <w:t>in those with limited political incentives to address environmental deterioration</w:t>
+        <w:t>Resources to restore ecosystems will always be in short supply relative to need, particularly in developing countries and in those with limited political incentives to address environmental deterioration</w:t>
       </w:r>
       <w:r>
         <w:rPr>
@@ -1946,7 +2281,35 @@
           <w:szCs w:val="24"/>
           <w:lang w:val="en-US"/>
         </w:rPr>
-        <w:t>*land*" desert* plant*] OR [restoration dryland* vegetation] OR [restoration semiarid* plant*] OR [restoration arid* plant*]. The searches were done in September 2018 and returned 1504 published articles. We collected data from studies that met the following inclusion criteria: (1) research articles including results, review articles were not included; (2) agriculture as the main disturbance reported (crop and grazing lands); (3) studies with restoration practices and control groups specifically compared; (3) reported statistical analysis and significance of treatments. After the application of the above inclusion criteria, a total of 40 studies were included in the meta-analysis (</w:t>
+        <w:t xml:space="preserve">*land*" desert* plant*] OR [restoration dryland* vegetation] OR [restoration semiarid* plant*] OR [restoration arid* plant*]. The searches were done in September 2018 and returned 1504 published articles. We collected data from studies that met the following inclusion criteria: (1) research articles including results, review articles were not included; (2) agriculture as </w:t>
+      </w:r>
+      <w:r>
+        <w:rPr>
+          <w:rFonts w:ascii="Times New Roman" w:hAnsi="Times New Roman"/>
+          <w:sz w:val="24"/>
+          <w:szCs w:val="24"/>
+          <w:lang w:val="en-US"/>
+        </w:rPr>
+        <w:lastRenderedPageBreak/>
+        <w:t xml:space="preserve">the main disturbance reported </w:t>
+      </w:r>
+      <w:r>
+        <w:rPr>
+          <w:rFonts w:ascii="Times New Roman" w:hAnsi="Times New Roman"/>
+          <w:sz w:val="24"/>
+          <w:szCs w:val="24"/>
+          <w:lang w:val="en-US"/>
+        </w:rPr>
+        <w:t xml:space="preserve">(farmland </w:t>
+      </w:r>
+      <w:r>
+        <w:rPr>
+          <w:rFonts w:ascii="Times New Roman" w:hAnsi="Times New Roman"/>
+          <w:sz w:val="24"/>
+          <w:szCs w:val="24"/>
+          <w:lang w:val="en-US"/>
+        </w:rPr>
+        <w:t>and grazing lands); (3) studies with restoration practices and control groups specifically compared; (3) reported statistical analysis and significance of treatments. After the application of the above inclusion criteria, a total of 40 studies were included in the meta-analysis (</w:t>
       </w:r>
       <w:r>
         <w:rPr>
@@ -2020,10 +2383,9 @@
           <w:szCs w:val="24"/>
           <w:lang w:val="en-US"/>
         </w:rPr>
-        <w:lastRenderedPageBreak/>
         <w:t xml:space="preserve">The specific restoration practice described in each study was recorded and subsequently classified as active or passive restoration. Passive restoration refers to the natural regeneration of degraded ecosystems </w:t>
       </w:r>
-      <w:bookmarkStart w:id="3" w:name="_Hlk8830789"/>
+      <w:bookmarkStart w:id="4" w:name="_Hlk8830789"/>
       <w:r>
         <w:rPr>
           <w:rFonts w:ascii="Times New Roman" w:hAnsi="Times New Roman"/>
@@ -2033,7 +2395,7 @@
         </w:rPr>
         <w:t>with minimal to no human interventions such as the cessation of disturbance by installing fences to terminate grazing locally</w:t>
       </w:r>
-      <w:bookmarkEnd w:id="3"/>
+      <w:bookmarkEnd w:id="4"/>
       <w:r>
         <w:rPr>
           <w:rFonts w:ascii="Times New Roman" w:hAnsi="Times New Roman"/>
@@ -2054,7 +2416,7 @@
         </w:rPr>
         <w:t xml:space="preserve">. Active restoration strategies were always direct human </w:t>
       </w:r>
-      <w:bookmarkStart w:id="4" w:name="_Hlk8830552"/>
+      <w:bookmarkStart w:id="5" w:name="_Hlk8830552"/>
       <w:r>
         <w:rPr>
           <w:rFonts w:ascii="Times New Roman" w:hAnsi="Times New Roman"/>
@@ -2064,7 +2426,7 @@
         </w:rPr>
         <w:t>interventions on ecosystems to assist and accelerate their restoration</w:t>
       </w:r>
-      <w:bookmarkEnd w:id="4"/>
+      <w:bookmarkEnd w:id="5"/>
       <w:r>
         <w:rPr>
           <w:rFonts w:ascii="Times New Roman" w:hAnsi="Times New Roman"/>
@@ -2301,70 +2663,7 @@
           <w:szCs w:val="24"/>
           <w:lang w:val="en-US"/>
         </w:rPr>
-        <w:t>. Soil, vegetation, animals, and habitat categories were examined directly as active restoration outcomes (Table 1B). The habitat classification was used for studies that reported measures of both soil and vegetation recovery</w:t>
-      </w:r>
-      <w:r>
-        <w:rPr>
-          <w:rFonts w:ascii="Times New Roman" w:hAnsi="Times New Roman"/>
-          <w:sz w:val="24"/>
-          <w:szCs w:val="24"/>
-          <w:lang w:val="en-US"/>
-        </w:rPr>
-        <w:t xml:space="preserve"> or </w:t>
-      </w:r>
-      <w:r>
-        <w:rPr>
-          <w:rFonts w:ascii="Times New Roman" w:hAnsi="Times New Roman"/>
-          <w:sz w:val="24"/>
-          <w:szCs w:val="24"/>
-          <w:lang w:val="en-US"/>
-        </w:rPr>
-        <w:t xml:space="preserve">of </w:t>
-      </w:r>
-      <w:r>
-        <w:rPr>
-          <w:rFonts w:ascii="Times New Roman" w:hAnsi="Times New Roman"/>
-          <w:sz w:val="24"/>
-          <w:szCs w:val="24"/>
-          <w:lang w:val="en-US"/>
-        </w:rPr>
-        <w:t>vegetation</w:t>
-      </w:r>
-      <w:r>
-        <w:rPr>
-          <w:rFonts w:ascii="Times New Roman" w:hAnsi="Times New Roman"/>
-          <w:sz w:val="24"/>
-          <w:szCs w:val="24"/>
-          <w:lang w:val="en-US"/>
-        </w:rPr>
-        <w:t xml:space="preserve"> community structure (Supplementary T</w:t>
-      </w:r>
-      <w:r>
-        <w:rPr>
-          <w:rFonts w:ascii="Times New Roman" w:hAnsi="Times New Roman"/>
-          <w:sz w:val="24"/>
-          <w:szCs w:val="24"/>
-          <w:lang w:val="en-US"/>
-        </w:rPr>
-        <w:t>able 1</w:t>
-      </w:r>
-      <w:r>
-        <w:rPr>
-          <w:rFonts w:ascii="Times New Roman" w:hAnsi="Times New Roman"/>
-          <w:sz w:val="24"/>
-          <w:szCs w:val="24"/>
-          <w:lang w:val="en-US"/>
-        </w:rPr>
-        <w:t>)</w:t>
-      </w:r>
-      <w:r>
-        <w:rPr>
-          <w:rFonts w:ascii="Times New Roman" w:hAnsi="Times New Roman"/>
-          <w:sz w:val="24"/>
-          <w:szCs w:val="24"/>
-          <w:lang w:val="en-US"/>
-        </w:rPr>
-        <w:t xml:space="preserve">. </w:t>
+        <w:t xml:space="preserve">. Soil, vegetation, animals, and habitat categories were examined directly as active restoration outcomes (Table 1B). </w:t>
       </w:r>
       <w:r>
         <w:rPr>
@@ -2445,7 +2744,7 @@
           <w:szCs w:val="24"/>
           <w:lang w:val="en-US"/>
         </w:rPr>
-        <w:t xml:space="preserve">nutrients </w:t>
+        <w:t xml:space="preserve">nutrient </w:t>
       </w:r>
       <w:r>
         <w:rPr>
@@ -2668,6 +2967,7 @@
           <w:szCs w:val="24"/>
           <w:lang w:val="en-US"/>
         </w:rPr>
+        <w:lastRenderedPageBreak/>
         <w:t>p</w:t>
       </w:r>
       <w:r>
@@ -2771,17 +3071,7 @@
           <w:szCs w:val="24"/>
           <w:lang w:val="en-US"/>
         </w:rPr>
-        <w:t xml:space="preserve">and recorded the </w:t>
-      </w:r>
-      <w:r>
-        <w:rPr>
-          <w:rFonts w:ascii="Times New Roman" w:hAnsi="Times New Roman"/>
-          <w:sz w:val="24"/>
-          <w:szCs w:val="24"/>
-          <w:lang w:val="en-US"/>
-        </w:rPr>
-        <w:lastRenderedPageBreak/>
-        <w:t xml:space="preserve">reported duration of study in months. When climatic data were not provided in studies, we used the latitude and longitude listed to look up the means from </w:t>
+        <w:t xml:space="preserve">and recorded the reported duration of study in months. When climatic data were not provided in studies, we used the latitude and longitude listed to look up the means from </w:t>
       </w:r>
       <w:proofErr w:type="spellStart"/>
       <w:r>
@@ -2803,7 +3093,7 @@
         </w:rPr>
         <w:t xml:space="preserve"> (www.worldclim.org). The aridity index and duration of studies were used as covariates in statistical models. </w:t>
       </w:r>
-      <w:bookmarkStart w:id="5" w:name="_Hlk11676978"/>
+      <w:bookmarkStart w:id="6" w:name="_Hlk11676978"/>
       <w:r>
         <w:rPr>
           <w:rFonts w:ascii="Times New Roman" w:hAnsi="Times New Roman"/>
@@ -2879,7 +3169,7 @@
         <w:t xml:space="preserve">. </w:t>
       </w:r>
     </w:p>
-    <w:bookmarkEnd w:id="5"/>
+    <w:bookmarkEnd w:id="6"/>
     <w:p>
       <w:pPr>
         <w:autoSpaceDE w:val="0"/>
@@ -3481,7 +3771,25 @@
           <w:szCs w:val="24"/>
           <w:lang w:val="en-US"/>
         </w:rPr>
-        <w:t>All analyses done in R version 3.5.5</w:t>
+        <w:t xml:space="preserve">All analyses </w:t>
+      </w:r>
+      <w:r>
+        <w:rPr>
+          <w:rFonts w:ascii="Times New Roman" w:hAnsi="Times New Roman"/>
+          <w:sz w:val="24"/>
+          <w:szCs w:val="24"/>
+          <w:lang w:val="en-US"/>
+        </w:rPr>
+        <w:t xml:space="preserve">were </w:t>
+      </w:r>
+      <w:r>
+        <w:rPr>
+          <w:rFonts w:ascii="Times New Roman" w:hAnsi="Times New Roman"/>
+          <w:sz w:val="24"/>
+          <w:szCs w:val="24"/>
+          <w:lang w:val="en-US"/>
+        </w:rPr>
+        <w:t>done in R version 3.5.5</w:t>
       </w:r>
       <w:r>
         <w:rPr>
@@ -3592,6 +3900,7 @@
         <w:rPr>
           <w:b/>
         </w:rPr>
+        <w:lastRenderedPageBreak/>
         <w:t xml:space="preserve">Data </w:t>
       </w:r>
       <w:r>
@@ -3638,29 +3947,20 @@
         <w:t xml:space="preserve"> </w:t>
       </w:r>
       <w:r>
-        <w:t>are published (</w:t>
+        <w:t>are published (Lortie C.J. and Miguel</w:t>
+      </w:r>
+      <w:r>
+        <w:t xml:space="preserve"> </w:t>
+      </w:r>
+      <w:r>
+        <w:t xml:space="preserve">M.F. 2019. A set of R code to test dryland restoration efficacy using meta-analysis. </w:t>
       </w:r>
       <w:proofErr w:type="spellStart"/>
       <w:r>
-        <w:t>Lortie</w:t>
+        <w:t>Zenodo</w:t>
       </w:r>
       <w:proofErr w:type="spellEnd"/>
       <w:r>
-        <w:t xml:space="preserve"> C.J. and Miguel</w:t>
-      </w:r>
-      <w:r>
-        <w:t xml:space="preserve"> </w:t>
-      </w:r>
-      <w:r>
-        <w:lastRenderedPageBreak/>
-        <w:t xml:space="preserve">M.F. 2019. A set of R code to test dryland restoration efficacy using meta-analysis. </w:t>
-      </w:r>
-      <w:proofErr w:type="spellStart"/>
-      <w:r>
-        <w:t>Zenodo</w:t>
-      </w:r>
-      <w:proofErr w:type="spellEnd"/>
-      <w:r>
         <w:t>. DOI: 10.5281/zenodo.2653943)</w:t>
       </w:r>
       <w:r>
@@ -3672,42 +3972,6 @@
         <w:spacing w:after="0" w:line="480" w:lineRule="auto"/>
         <w:rPr>
           <w:rFonts w:ascii="Times New Roman" w:hAnsi="Times New Roman"/>
-          <w:sz w:val="24"/>
-          <w:szCs w:val="24"/>
-          <w:lang w:val="en-US"/>
-        </w:rPr>
-      </w:pPr>
-    </w:p>
-    <w:p>
-      <w:pPr>
-        <w:spacing w:after="0" w:line="480" w:lineRule="auto"/>
-        <w:rPr>
-          <w:rFonts w:ascii="Times New Roman" w:hAnsi="Times New Roman"/>
-          <w:b/>
-          <w:sz w:val="24"/>
-          <w:szCs w:val="24"/>
-          <w:lang w:val="en-US"/>
-        </w:rPr>
-      </w:pPr>
-    </w:p>
-    <w:p>
-      <w:pPr>
-        <w:spacing w:after="0" w:line="480" w:lineRule="auto"/>
-        <w:rPr>
-          <w:rFonts w:ascii="Times New Roman" w:hAnsi="Times New Roman"/>
-          <w:b/>
-          <w:sz w:val="24"/>
-          <w:szCs w:val="24"/>
-          <w:lang w:val="en-US"/>
-        </w:rPr>
-      </w:pPr>
-    </w:p>
-    <w:p>
-      <w:pPr>
-        <w:spacing w:after="0" w:line="480" w:lineRule="auto"/>
-        <w:rPr>
-          <w:rFonts w:ascii="Times New Roman" w:hAnsi="Times New Roman"/>
-          <w:b/>
           <w:sz w:val="24"/>
           <w:szCs w:val="24"/>
           <w:lang w:val="en-US"/>
@@ -7255,7 +7519,10 @@
         <w:t xml:space="preserve"> was also supported as Senior Research Fellow at NCEAS and by an NSERC DG Grant in Canada</w:t>
       </w:r>
       <w:r>
-        <w:t xml:space="preserve">, </w:t>
+        <w:t>.</w:t>
+      </w:r>
+      <w:r>
+        <w:t xml:space="preserve"> </w:t>
       </w:r>
       <w:r>
         <w:t>M</w:t>
@@ -7334,7 +7601,19 @@
         <w:ind w:left="0" w:firstLine="0"/>
       </w:pPr>
       <w:r>
-        <w:t>H.S.B. and C.J.L. formulated the ideas, M.F.M. and H.S.B. compiled data, C.J.L. and M.F.M. analyzed data, M.F.M., H.S.B. and C.J.L. wrote the manuscript, H.S.B. and C.J.L. acquired the financial support for the project.</w:t>
+        <w:t xml:space="preserve">H.S.B. and C.J.L. formulated the ideas, M.F.M. and H.S.B. compiled </w:t>
+      </w:r>
+      <w:r>
+        <w:t xml:space="preserve">the </w:t>
+      </w:r>
+      <w:r>
+        <w:t xml:space="preserve">data, C.J.L. and M.F.M. analyzed </w:t>
+      </w:r>
+      <w:r>
+        <w:t xml:space="preserve">the </w:t>
+      </w:r>
+      <w:r>
+        <w:t>data, M.F.M., H.S.B. and C.J.L. wrote the manuscript, H.S.B. and C.J.L. acquired the financial support for the project.</w:t>
       </w:r>
     </w:p>
     <w:p>
@@ -7501,7 +7780,7 @@
         </w:rPr>
         <w:t xml:space="preserve">Table 1. </w:t>
       </w:r>
-      <w:bookmarkStart w:id="6" w:name="_Hlk8892966"/>
+      <w:bookmarkStart w:id="7" w:name="_Hlk8892966"/>
       <w:r>
         <w:rPr>
           <w:rFonts w:ascii="Times New Roman" w:hAnsi="Times New Roman"/>
@@ -7547,7 +7826,7 @@
         </w:rPr>
         <w:t>in a meta-analysis comparing active versus passive restoration strategies in dryland ecosystems globally</w:t>
       </w:r>
-      <w:bookmarkEnd w:id="6"/>
+      <w:bookmarkEnd w:id="7"/>
       <w:r>
         <w:rPr>
           <w:rFonts w:ascii="Times New Roman" w:hAnsi="Times New Roman"/>
@@ -7670,31 +7949,83 @@
           <w:szCs w:val="24"/>
           <w:lang w:val="en-US"/>
         </w:rPr>
-        <w:t xml:space="preserve"> The effect of active and passive restoration practices on dryland ecosystems globally. The log response ratio (effect size) and 95% confidence interval (CI) were from random effects models (</w:t>
-      </w:r>
-      <w:proofErr w:type="spellStart"/>
-      <w:r>
-        <w:rPr>
-          <w:rFonts w:ascii="Times New Roman" w:hAnsi="Times New Roman"/>
-          <w:sz w:val="24"/>
-          <w:szCs w:val="24"/>
-          <w:lang w:val="en-US"/>
-        </w:rPr>
-        <w:t>Lortie</w:t>
-      </w:r>
-      <w:proofErr w:type="spellEnd"/>
-      <w:r>
-        <w:rPr>
-          <w:rFonts w:ascii="Times New Roman" w:hAnsi="Times New Roman"/>
-          <w:sz w:val="24"/>
-          <w:szCs w:val="24"/>
-          <w:lang w:val="en-US"/>
-        </w:rPr>
-        <w:t xml:space="preserve"> C.J. and Miguel M.F. 2019. R code, DOI: 10.5281/zenodo.2653943). Effect of active and passive restoration strategies was tested by t-test with mu = 0, and restoration practices and outcomes were considered significant if their estimated 95% confidence intervals did not overlap 0. (A) Random effects model results comparing restoration practices. (B) Random effects model results comparing restoration outcomes. The outcomes listed describe target goals from each restoration practice.</w:t>
-      </w:r>
-      <w:bookmarkStart w:id="7" w:name="_GoBack"/>
-      <w:bookmarkEnd w:id="7"/>
-    </w:p>
+        <w:t xml:space="preserve"> The effect of active and passive restoration practices on dryland ecosystems globally. The log response ratio (effect size) and 95% confidence interval (CI) were from random effects models (Lortie C.J. and Miguel M.F. 2019. R code, DOI: 10.5281/zenodo.2653943). Effect of active and passive restoration strategies was tested by t-test </w:t>
+      </w:r>
+      <w:r>
+        <w:rPr>
+          <w:rFonts w:ascii="Times New Roman" w:hAnsi="Times New Roman"/>
+          <w:sz w:val="24"/>
+          <w:szCs w:val="24"/>
+          <w:lang w:val="en-US"/>
+        </w:rPr>
+        <w:t>against a value of</w:t>
+      </w:r>
+      <w:r>
+        <w:rPr>
+          <w:rFonts w:ascii="Times New Roman" w:hAnsi="Times New Roman"/>
+          <w:sz w:val="24"/>
+          <w:szCs w:val="24"/>
+          <w:lang w:val="en-US"/>
+        </w:rPr>
+        <w:t xml:space="preserve"> 0</w:t>
+      </w:r>
+      <w:r>
+        <w:rPr>
+          <w:rFonts w:ascii="Times New Roman" w:hAnsi="Times New Roman"/>
+          <w:sz w:val="24"/>
+          <w:szCs w:val="24"/>
+          <w:lang w:val="en-US"/>
+        </w:rPr>
+        <w:t>, and restoration practices and outcomes were considered significant if their estimated 95% confidence intervals did not overlap 0. (A) Random effects model results comparing restoration practices. (B) Random effects model results comparing restoration outcomes. The outcomes listed describe target goals from each restoration practice</w:t>
+      </w:r>
+      <w:r>
+        <w:rPr>
+          <w:rFonts w:ascii="Times New Roman" w:hAnsi="Times New Roman"/>
+          <w:sz w:val="24"/>
+          <w:szCs w:val="24"/>
+          <w:lang w:val="en-US"/>
+        </w:rPr>
+        <w:t xml:space="preserve">; </w:t>
+      </w:r>
+      <w:bookmarkStart w:id="8" w:name="_Hlk11766077"/>
+      <w:r>
+        <w:rPr>
+          <w:rFonts w:ascii="Times New Roman" w:hAnsi="Times New Roman"/>
+          <w:sz w:val="24"/>
+          <w:szCs w:val="24"/>
+          <w:lang w:val="en-US"/>
+        </w:rPr>
+        <w:t xml:space="preserve">the habitat classification </w:t>
+      </w:r>
+      <w:r>
+        <w:rPr>
+          <w:rFonts w:ascii="Times New Roman" w:hAnsi="Times New Roman"/>
+          <w:sz w:val="24"/>
+          <w:szCs w:val="24"/>
+          <w:lang w:val="en-US"/>
+        </w:rPr>
+        <w:t xml:space="preserve">includes </w:t>
+      </w:r>
+      <w:r>
+        <w:rPr>
+          <w:rFonts w:ascii="Times New Roman" w:hAnsi="Times New Roman"/>
+          <w:sz w:val="24"/>
+          <w:szCs w:val="24"/>
+          <w:lang w:val="en-US"/>
+        </w:rPr>
+        <w:t>studies that reported measures of both soil and vegetation recovery</w:t>
+      </w:r>
+      <w:r>
+        <w:rPr>
+          <w:rFonts w:ascii="Times New Roman" w:hAnsi="Times New Roman"/>
+          <w:sz w:val="24"/>
+          <w:szCs w:val="24"/>
+          <w:lang w:val="en-US"/>
+        </w:rPr>
+        <w:t xml:space="preserve"> or of vegetation community structure.</w:t>
+      </w:r>
+    </w:p>
+    <w:bookmarkEnd w:id="8"/>
     <w:p>
       <w:pPr>
         <w:autoSpaceDE w:val="0"/>
@@ -9370,7 +9701,6 @@
         <w:rPr>
           <w:b/>
         </w:rPr>
-        <w:lastRenderedPageBreak/>
         <w:t>F</w:t>
       </w:r>
       <w:r>
@@ -9389,25 +9719,31 @@
         <w:t>Global distribution of studies evaluating active or passive restoration practices in dryland ecosystems (n = 178).</w:t>
       </w:r>
       <w:r>
-        <w:t xml:space="preserve"> Articles included in the meta-analysis reported agriculture (crop and grazing natural lands) as the main disturbance (n = 40). Red points represent the location of studies that used active restoration while blue points show those studies using passive recovery. </w:t>
-      </w:r>
-    </w:p>
-    <w:p>
-      <w:pPr>
-        <w:rPr>
-          <w:lang w:val="en-US"/>
-        </w:rPr>
-      </w:pPr>
-    </w:p>
-    <w:p>
-      <w:pPr>
-        <w:rPr>
-          <w:lang w:val="en-US"/>
-        </w:rPr>
-      </w:pPr>
-    </w:p>
-    <w:p>
-      <w:pPr>
+        <w:t xml:space="preserve"> Articles included in the meta-analysis reported agriculture (</w:t>
+      </w:r>
+      <w:r>
+        <w:t xml:space="preserve">farmland </w:t>
+      </w:r>
+      <w:r>
+        <w:t xml:space="preserve">and grazing natural lands) as the main disturbance (n = 40). Red points represent the location of studies that used active restoration while blue points show those studies using passive </w:t>
+      </w:r>
+      <w:r>
+        <w:t>restoration</w:t>
+      </w:r>
+      <w:r>
+        <w:t xml:space="preserve">. </w:t>
+      </w:r>
+    </w:p>
+    <w:p>
+      <w:pPr>
+        <w:rPr>
+          <w:lang w:val="en-US"/>
+        </w:rPr>
+      </w:pPr>
+    </w:p>
+    <w:p>
+      <w:pPr>
+        <w:jc w:val="center"/>
         <w:rPr>
           <w:lang w:val="en-US"/>
         </w:rPr>
@@ -9418,10 +9754,10 @@
           <w:lang w:val="en-US"/>
         </w:rPr>
         <w:drawing>
-          <wp:inline distT="0" distB="0" distL="0" distR="0">
-            <wp:extent cx="6186805" cy="3900805"/>
-            <wp:effectExtent l="0" t="0" r="0" b="0"/>
-            <wp:docPr id="1" name="Imagen 4" descr="Imagen que contiene texto, mapa&#10;&#10;Descripción generada automáticamente"/>
+          <wp:inline distT="0" distB="0" distL="0" distR="0" wp14:anchorId="228F2FD8" wp14:editId="35401B3D">
+            <wp:extent cx="6188710" cy="3898900"/>
+            <wp:effectExtent l="0" t="0" r="2540" b="6350"/>
+            <wp:docPr id="5" name="Imagen 5" descr="Imagen que contiene texto, mapa&#10;&#10;Descripción generada automáticamente"/>
             <wp:cNvGraphicFramePr>
               <a:graphicFrameLocks xmlns:a="http://schemas.openxmlformats.org/drawingml/2006/main" noChangeAspect="1"/>
             </wp:cNvGraphicFramePr>
@@ -9429,36 +9765,29 @@
               <a:graphicData uri="http://schemas.openxmlformats.org/drawingml/2006/picture">
                 <pic:pic xmlns:pic="http://schemas.openxmlformats.org/drawingml/2006/picture">
                   <pic:nvPicPr>
-                    <pic:cNvPr id="0" name="Imagen 4" descr="Imagen que contiene texto, mapa&#10;&#10;Descripción generada automáticamente"/>
-                    <pic:cNvPicPr>
-                      <a:picLocks noChangeAspect="1" noChangeArrowheads="1"/>
-                    </pic:cNvPicPr>
+                    <pic:cNvPr id="5" name="Fig1.jpg"/>
+                    <pic:cNvPicPr/>
                   </pic:nvPicPr>
                   <pic:blipFill>
-                    <a:blip r:embed="rId7">
+                    <a:blip r:embed="rId7" cstate="print">
                       <a:extLst>
                         <a:ext uri="{28A0092B-C50C-407E-A947-70E740481C1C}">
                           <a14:useLocalDpi xmlns:a14="http://schemas.microsoft.com/office/drawing/2010/main" val="0"/>
                         </a:ext>
                       </a:extLst>
                     </a:blip>
-                    <a:srcRect/>
                     <a:stretch>
                       <a:fillRect/>
                     </a:stretch>
                   </pic:blipFill>
-                  <pic:spPr bwMode="auto">
+                  <pic:spPr>
                     <a:xfrm>
                       <a:off x="0" y="0"/>
-                      <a:ext cx="6186805" cy="3900805"/>
+                      <a:ext cx="6188710" cy="3898900"/>
                     </a:xfrm>
                     <a:prstGeom prst="rect">
                       <a:avLst/>
                     </a:prstGeom>
-                    <a:noFill/>
-                    <a:ln>
-                      <a:noFill/>
-                    </a:ln>
                   </pic:spPr>
                 </pic:pic>
               </a:graphicData>
@@ -9655,7 +9984,7 @@
           <w:lang w:val="en-US"/>
         </w:rPr>
         <w:drawing>
-          <wp:inline distT="0" distB="0" distL="0" distR="0">
+          <wp:inline distT="0" distB="0" distL="0" distR="0" wp14:anchorId="77D02FDF" wp14:editId="08C98017">
             <wp:extent cx="6188710" cy="3411855"/>
             <wp:effectExtent l="0" t="0" r="2540" b="0"/>
             <wp:docPr id="4" name="Imagen 4" descr="Imagen que contiene captura de pantalla&#10;&#10;Descripción generada automáticamente"/>
@@ -10590,6 +10919,103 @@
       <w:lang w:val="en-US"/>
     </w:rPr>
   </w:style>
+  <w:style w:type="character" w:styleId="Refdecomentario">
+    <w:name w:val="annotation reference"/>
+    <w:basedOn w:val="Fuentedeprrafopredeter"/>
+    <w:uiPriority w:val="99"/>
+    <w:semiHidden/>
+    <w:unhideWhenUsed/>
+    <w:rsid w:val="00850551"/>
+    <w:rPr>
+      <w:sz w:val="16"/>
+      <w:szCs w:val="16"/>
+    </w:rPr>
+  </w:style>
+  <w:style w:type="paragraph" w:styleId="Textocomentario">
+    <w:name w:val="annotation text"/>
+    <w:basedOn w:val="Normal"/>
+    <w:link w:val="TextocomentarioCar"/>
+    <w:uiPriority w:val="99"/>
+    <w:semiHidden/>
+    <w:unhideWhenUsed/>
+    <w:rsid w:val="00850551"/>
+    <w:pPr>
+      <w:spacing w:line="240" w:lineRule="auto"/>
+    </w:pPr>
+    <w:rPr>
+      <w:sz w:val="20"/>
+      <w:szCs w:val="20"/>
+    </w:rPr>
+  </w:style>
+  <w:style w:type="character" w:customStyle="1" w:styleId="TextocomentarioCar">
+    <w:name w:val="Texto comentario Car"/>
+    <w:basedOn w:val="Fuentedeprrafopredeter"/>
+    <w:link w:val="Textocomentario"/>
+    <w:uiPriority w:val="99"/>
+    <w:semiHidden/>
+    <w:rsid w:val="00850551"/>
+    <w:rPr>
+      <w:lang w:eastAsia="en-US"/>
+    </w:rPr>
+  </w:style>
+  <w:style w:type="paragraph" w:styleId="Asuntodelcomentario">
+    <w:name w:val="annotation subject"/>
+    <w:basedOn w:val="Textocomentario"/>
+    <w:next w:val="Textocomentario"/>
+    <w:link w:val="AsuntodelcomentarioCar"/>
+    <w:uiPriority w:val="99"/>
+    <w:semiHidden/>
+    <w:unhideWhenUsed/>
+    <w:rsid w:val="00850551"/>
+    <w:rPr>
+      <w:b/>
+      <w:bCs/>
+    </w:rPr>
+  </w:style>
+  <w:style w:type="character" w:customStyle="1" w:styleId="AsuntodelcomentarioCar">
+    <w:name w:val="Asunto del comentario Car"/>
+    <w:basedOn w:val="TextocomentarioCar"/>
+    <w:link w:val="Asuntodelcomentario"/>
+    <w:uiPriority w:val="99"/>
+    <w:semiHidden/>
+    <w:rsid w:val="00850551"/>
+    <w:rPr>
+      <w:b/>
+      <w:bCs/>
+      <w:lang w:eastAsia="en-US"/>
+    </w:rPr>
+  </w:style>
+  <w:style w:type="paragraph" w:styleId="Textodeglobo">
+    <w:name w:val="Balloon Text"/>
+    <w:basedOn w:val="Normal"/>
+    <w:link w:val="TextodegloboCar"/>
+    <w:uiPriority w:val="99"/>
+    <w:semiHidden/>
+    <w:unhideWhenUsed/>
+    <w:rsid w:val="00850551"/>
+    <w:pPr>
+      <w:spacing w:after="0" w:line="240" w:lineRule="auto"/>
+    </w:pPr>
+    <w:rPr>
+      <w:rFonts w:ascii="Segoe UI" w:hAnsi="Segoe UI" w:cs="Segoe UI"/>
+      <w:sz w:val="18"/>
+      <w:szCs w:val="18"/>
+    </w:rPr>
+  </w:style>
+  <w:style w:type="character" w:customStyle="1" w:styleId="TextodegloboCar">
+    <w:name w:val="Texto de globo Car"/>
+    <w:basedOn w:val="Fuentedeprrafopredeter"/>
+    <w:link w:val="Textodeglobo"/>
+    <w:uiPriority w:val="99"/>
+    <w:semiHidden/>
+    <w:rsid w:val="00850551"/>
+    <w:rPr>
+      <w:rFonts w:ascii="Segoe UI" w:hAnsi="Segoe UI" w:cs="Segoe UI"/>
+      <w:sz w:val="18"/>
+      <w:szCs w:val="18"/>
+      <w:lang w:eastAsia="en-US"/>
+    </w:rPr>
+  </w:style>
 </w:styles>
 </file>
 
@@ -10893,7 +11319,7 @@
 </file>
 
 <file path=customXml/itemProps1.xml><?xml version="1.0" encoding="utf-8"?>
-<ds:datastoreItem xmlns:ds="http://schemas.openxmlformats.org/officeDocument/2006/customXml" ds:itemID="{BCD7CCEC-996C-49C1-8495-AAE4E38FD56F}">
+<ds:datastoreItem xmlns:ds="http://schemas.openxmlformats.org/officeDocument/2006/customXml" ds:itemID="{DB810D2B-37BA-4A8F-B183-C352788D2A55}">
   <ds:schemaRefs>
     <ds:schemaRef ds:uri="http://schemas.openxmlformats.org/officeDocument/2006/bibliography"/>
   </ds:schemaRefs>

</xml_diff>